<commit_message>
fin partie graphique et modificaton MLD et MCD
</commit_message>
<xml_diff>
--- a/doc/Annexe 3 Canevas Dossier de projet.docx
+++ b/doc/Annexe 3 Canevas Dossier de projet.docx
@@ -2276,21 +2276,7 @@
           <w:iCs/>
           <w:szCs w:val="14"/>
         </w:rPr>
-        <w:t>Le projet consiste à réaliser une application "clé en main" pour la gestion du stock d'une</w:t>
-      </w:r>
-      <w:r>
-        <w:rPr>
-          <w:iCs/>
-          <w:szCs w:val="14"/>
-        </w:rPr>
-        <w:t xml:space="preserve"> </w:t>
-      </w:r>
-      <w:r>
-        <w:rPr>
-          <w:iCs/>
-          <w:szCs w:val="14"/>
-        </w:rPr>
-        <w:t>PME spécialisée dans la gestion de matériel de cuisine.</w:t>
+        <w:t>Le projet consiste à réaliser une application "clé en main" pour la gestion du stock d'une PME spécialisée dans la gestion de matériel de cuisine.</w:t>
       </w:r>
     </w:p>
     <w:p>
@@ -2336,123 +2322,53 @@
           <w:iCs/>
           <w:szCs w:val="14"/>
         </w:rPr>
-        <w:t>Procéder dans un premier temps à l'analyse et à la conception du programme, de la</w:t>
-      </w:r>
-      <w:r>
-        <w:rPr>
-          <w:iCs/>
-          <w:szCs w:val="14"/>
-        </w:rPr>
-        <w:t xml:space="preserve"> </w:t>
-      </w:r>
-      <w:r>
-        <w:rPr>
-          <w:iCs/>
-          <w:szCs w:val="14"/>
-        </w:rPr>
-        <w:t>base de donnée avec entre autres l'architecture, la modélisation, les algorithmes, les</w:t>
-      </w:r>
-      <w:r>
-        <w:rPr>
-          <w:iCs/>
-          <w:szCs w:val="14"/>
-        </w:rPr>
-        <w:t xml:space="preserve"> </w:t>
-      </w:r>
-      <w:r>
-        <w:rPr>
-          <w:iCs/>
-          <w:szCs w:val="14"/>
-        </w:rPr>
-        <w:t>maquettes avec la navigation. Suivra la réalisation avec l'implémentation de la base de</w:t>
-      </w:r>
-      <w:r>
-        <w:rPr>
-          <w:iCs/>
-          <w:szCs w:val="14"/>
-        </w:rPr>
-        <w:t xml:space="preserve"> </w:t>
-      </w:r>
-      <w:r>
-        <w:rPr>
-          <w:iCs/>
-          <w:szCs w:val="14"/>
-        </w:rPr>
-        <w:t>données et les tests.</w:t>
-      </w:r>
-    </w:p>
-    <w:p>
-      <w:pPr>
-        <w:rPr>
-          <w:iCs/>
-          <w:szCs w:val="14"/>
-        </w:rPr>
-      </w:pPr>
-    </w:p>
-    <w:p>
-      <w:pPr>
-        <w:rPr>
-          <w:iCs/>
-          <w:szCs w:val="14"/>
-        </w:rPr>
-      </w:pPr>
-      <w:r>
-        <w:rPr>
-          <w:iCs/>
-          <w:szCs w:val="14"/>
-        </w:rPr>
-        <w:t>L'application s'adresse à des personnes qui n'ont pratiquement aucune notion en</w:t>
-      </w:r>
-      <w:r>
-        <w:rPr>
-          <w:iCs/>
-          <w:szCs w:val="14"/>
-        </w:rPr>
-        <w:t xml:space="preserve"> </w:t>
-      </w:r>
-      <w:r>
-        <w:rPr>
-          <w:iCs/>
-          <w:szCs w:val="14"/>
-        </w:rPr>
-        <w:t>informatique.</w:t>
-      </w:r>
-    </w:p>
-    <w:p>
-      <w:pPr>
-        <w:rPr>
-          <w:iCs/>
-          <w:szCs w:val="14"/>
-        </w:rPr>
-      </w:pPr>
-    </w:p>
-    <w:p>
-      <w:pPr>
-        <w:rPr>
-          <w:iCs/>
-          <w:szCs w:val="14"/>
-        </w:rPr>
-      </w:pPr>
-      <w:r>
-        <w:rPr>
-          <w:iCs/>
-          <w:szCs w:val="14"/>
-        </w:rPr>
-        <w:t>L’application doit au préalable se connecter à une base de donnée pour pouvoir</w:t>
-      </w:r>
-      <w:r>
-        <w:rPr>
-          <w:iCs/>
-          <w:szCs w:val="14"/>
-        </w:rPr>
-        <w:t xml:space="preserve"> </w:t>
-      </w:r>
-      <w:r>
-        <w:rPr>
-          <w:iCs/>
-          <w:szCs w:val="14"/>
-        </w:rPr>
-        <w:t>commencer à manipuler les données.</w:t>
+        <w:t>Procéder dans un premier temps à l'analyse et à la conception du programme, de la base de donnée avec entre autres l'architecture, la modélisation, les algorithmes, les maquettes avec la navigation. Suivra la réalisation avec l'implémentation de la base de données et les tests.</w:t>
+      </w:r>
+    </w:p>
+    <w:p>
+      <w:pPr>
+        <w:rPr>
+          <w:iCs/>
+          <w:szCs w:val="14"/>
+        </w:rPr>
+      </w:pPr>
+    </w:p>
+    <w:p>
+      <w:pPr>
+        <w:rPr>
+          <w:iCs/>
+          <w:szCs w:val="14"/>
+        </w:rPr>
+      </w:pPr>
+      <w:r>
+        <w:rPr>
+          <w:iCs/>
+          <w:szCs w:val="14"/>
+        </w:rPr>
+        <w:t>L'application s'adresse à des personnes qui n'ont pratiquement aucune notion en informatique.</w:t>
+      </w:r>
+    </w:p>
+    <w:p>
+      <w:pPr>
+        <w:rPr>
+          <w:iCs/>
+          <w:szCs w:val="14"/>
+        </w:rPr>
+      </w:pPr>
+    </w:p>
+    <w:p>
+      <w:pPr>
+        <w:rPr>
+          <w:iCs/>
+          <w:szCs w:val="14"/>
+        </w:rPr>
+      </w:pPr>
+      <w:r>
+        <w:rPr>
+          <w:iCs/>
+          <w:szCs w:val="14"/>
+        </w:rPr>
+        <w:t>L’application doit au préalable se connecter à une base de donnée pour pouvoir commencer à manipuler les données.</w:t>
       </w:r>
     </w:p>
     <w:p>
@@ -2498,51 +2414,30 @@
           <w:iCs/>
           <w:szCs w:val="14"/>
         </w:rPr>
-        <w:t>Chaque instrument de cuisine dans l’inventaire est identifié par un code numérique</w:t>
-      </w:r>
-      <w:r>
-        <w:rPr>
-          <w:iCs/>
-          <w:szCs w:val="14"/>
-        </w:rPr>
-        <w:t xml:space="preserve"> </w:t>
-      </w:r>
-      <w:r>
-        <w:rPr>
-          <w:iCs/>
-          <w:szCs w:val="14"/>
-        </w:rPr>
-        <w:t>unique (ID).</w:t>
-      </w:r>
-    </w:p>
-    <w:p>
-      <w:pPr>
-        <w:rPr>
-          <w:iCs/>
-          <w:szCs w:val="14"/>
-        </w:rPr>
-      </w:pPr>
-    </w:p>
-    <w:p>
-      <w:pPr>
-        <w:rPr>
-          <w:iCs/>
-          <w:szCs w:val="14"/>
-        </w:rPr>
-      </w:pPr>
-      <w:r>
-        <w:rPr>
-          <w:iCs/>
-          <w:szCs w:val="14"/>
-        </w:rPr>
-        <w:t xml:space="preserve">Cas </w:t>
-      </w:r>
-      <w:r>
-        <w:rPr>
-          <w:iCs/>
-          <w:szCs w:val="14"/>
-        </w:rPr>
-        <w:t>d’utilisations :</w:t>
+        <w:t>Chaque instrument de cuisine dans l’inventaire est identifié par un code numérique unique (ID).</w:t>
+      </w:r>
+    </w:p>
+    <w:p>
+      <w:pPr>
+        <w:rPr>
+          <w:iCs/>
+          <w:szCs w:val="14"/>
+        </w:rPr>
+      </w:pPr>
+    </w:p>
+    <w:p>
+      <w:pPr>
+        <w:rPr>
+          <w:iCs/>
+          <w:szCs w:val="14"/>
+        </w:rPr>
+      </w:pPr>
+      <w:r>
+        <w:rPr>
+          <w:iCs/>
+          <w:szCs w:val="14"/>
+        </w:rPr>
+        <w:t>Cas d’utilisations :</w:t>
       </w:r>
     </w:p>
     <w:p>
@@ -2562,14 +2457,7 @@
           <w:iCs/>
           <w:szCs w:val="14"/>
         </w:rPr>
-        <w:t xml:space="preserve">Entrée en </w:t>
-      </w:r>
-      <w:r>
-        <w:rPr>
-          <w:iCs/>
-          <w:szCs w:val="14"/>
-        </w:rPr>
-        <w:t>stock :</w:t>
+        <w:t>Entrée en stock :</w:t>
       </w:r>
     </w:p>
     <w:p>
@@ -2589,21 +2477,7 @@
           <w:iCs/>
           <w:szCs w:val="14"/>
         </w:rPr>
-        <w:t xml:space="preserve">Scénario </w:t>
-      </w:r>
-      <w:r>
-        <w:rPr>
-          <w:iCs/>
-          <w:szCs w:val="14"/>
-        </w:rPr>
-        <w:t>1 :</w:t>
-      </w:r>
-      <w:r>
-        <w:rPr>
-          <w:iCs/>
-          <w:szCs w:val="14"/>
-        </w:rPr>
-        <w:t xml:space="preserve"> saisie du code ID du matériel déjà connu du système</w:t>
+        <w:t>Scénario 1 : saisie du code ID du matériel déjà connu du système</w:t>
       </w:r>
     </w:p>
     <w:p>
@@ -2623,35 +2497,7 @@
           <w:iCs/>
           <w:szCs w:val="14"/>
         </w:rPr>
-        <w:t xml:space="preserve">Scénario </w:t>
-      </w:r>
-      <w:r>
-        <w:rPr>
-          <w:iCs/>
-          <w:szCs w:val="14"/>
-        </w:rPr>
-        <w:t>2 :</w:t>
-      </w:r>
-      <w:r>
-        <w:rPr>
-          <w:iCs/>
-          <w:szCs w:val="14"/>
-        </w:rPr>
-        <w:t xml:space="preserve"> saisie d'une nouvelle pièce du stock avec création du code ID et</w:t>
-      </w:r>
-      <w:r>
-        <w:rPr>
-          <w:iCs/>
-          <w:szCs w:val="14"/>
-        </w:rPr>
-        <w:t xml:space="preserve"> Insertion</w:t>
-      </w:r>
-      <w:r>
-        <w:rPr>
-          <w:iCs/>
-          <w:szCs w:val="14"/>
-        </w:rPr>
-        <w:t xml:space="preserve"> des informations liées à la pièce (nom et description)</w:t>
+        <w:t>Scénario 2 : saisie d'une nouvelle pièce du stock avec création du code ID et Insertion des informations liées à la pièce (nom et description)</w:t>
       </w:r>
     </w:p>
     <w:p>
@@ -2681,14 +2527,7 @@
           <w:iCs/>
           <w:szCs w:val="14"/>
         </w:rPr>
-        <w:t xml:space="preserve">Sortie de </w:t>
-      </w:r>
-      <w:r>
-        <w:rPr>
-          <w:iCs/>
-          <w:szCs w:val="14"/>
-        </w:rPr>
-        <w:t>stock :</w:t>
+        <w:t>Sortie de stock :</w:t>
       </w:r>
     </w:p>
     <w:p>
@@ -2708,35 +2547,7 @@
           <w:iCs/>
           <w:szCs w:val="14"/>
         </w:rPr>
-        <w:t xml:space="preserve">Scénario </w:t>
-      </w:r>
-      <w:r>
-        <w:rPr>
-          <w:iCs/>
-          <w:szCs w:val="14"/>
-        </w:rPr>
-        <w:t>1 :</w:t>
-      </w:r>
-      <w:r>
-        <w:rPr>
-          <w:iCs/>
-          <w:szCs w:val="14"/>
-        </w:rPr>
-        <w:t xml:space="preserve"> location d’une pièce avec saisie de son code ID, de la durée de la</w:t>
-      </w:r>
-      <w:r>
-        <w:rPr>
-          <w:iCs/>
-          <w:szCs w:val="14"/>
-        </w:rPr>
-        <w:t xml:space="preserve"> Location</w:t>
-      </w:r>
-      <w:r>
-        <w:rPr>
-          <w:iCs/>
-          <w:szCs w:val="14"/>
-        </w:rPr>
-        <w:t xml:space="preserve"> et du loueur (nom)</w:t>
+        <w:t>Scénario 1 : location d’une pièce avec saisie de son code ID, de la durée de la Location et du loueur (nom)</w:t>
       </w:r>
     </w:p>
     <w:p>
@@ -2776,21 +2587,7 @@
           <w:iCs/>
           <w:szCs w:val="14"/>
         </w:rPr>
-        <w:t xml:space="preserve">Scénario </w:t>
-      </w:r>
-      <w:r>
-        <w:rPr>
-          <w:iCs/>
-          <w:szCs w:val="14"/>
-        </w:rPr>
-        <w:t>1 :</w:t>
-      </w:r>
-      <w:r>
-        <w:rPr>
-          <w:iCs/>
-          <w:szCs w:val="14"/>
-        </w:rPr>
-        <w:t xml:space="preserve"> Visualisation de toutes les pièces « sorties » et dans le stock.</w:t>
+        <w:t>Scénario 1 : Visualisation de toutes les pièces « sorties » et dans le stock.</w:t>
       </w:r>
     </w:p>
     <w:p>
@@ -2830,21 +2627,7 @@
           <w:iCs/>
           <w:szCs w:val="14"/>
         </w:rPr>
-        <w:t xml:space="preserve">Scénario </w:t>
-      </w:r>
-      <w:r>
-        <w:rPr>
-          <w:iCs/>
-          <w:szCs w:val="14"/>
-        </w:rPr>
-        <w:t>1 :</w:t>
-      </w:r>
-      <w:r>
-        <w:rPr>
-          <w:iCs/>
-          <w:szCs w:val="14"/>
-        </w:rPr>
-        <w:t xml:space="preserve"> Recherche du matériel par mot-clé (sur le nom et la description)</w:t>
+        <w:t>Scénario 1 : Recherche du matériel par mot-clé (sur le nom et la description)</w:t>
       </w:r>
     </w:p>
     <w:p>
@@ -2883,30 +2666,23 @@
           <w:iCs/>
           <w:szCs w:val="14"/>
         </w:rPr>
-        <w:t>Scénario 3 : Consultation du matériel en location hors-délai (matériel dont la date</w:t>
-      </w:r>
-      <w:r>
-        <w:rPr>
-          <w:iCs/>
-          <w:szCs w:val="14"/>
-        </w:rPr>
-        <w:t xml:space="preserve"> </w:t>
-      </w:r>
-      <w:proofErr w:type="spellStart"/>
-      <w:r>
-        <w:rPr>
-          <w:iCs/>
-          <w:szCs w:val="14"/>
-        </w:rPr>
-        <w:t>ee</w:t>
-      </w:r>
-      <w:proofErr w:type="spellEnd"/>
-      <w:r>
-        <w:rPr>
-          <w:iCs/>
-          <w:szCs w:val="14"/>
-        </w:rPr>
-        <w:t xml:space="preserve"> retour est dépassée)</w:t>
+        <w:t>Scénario 3 : Consultation du matériel en location hor</w:t>
+      </w:r>
+      <w:r>
+        <w:rPr>
+          <w:iCs/>
+          <w:szCs w:val="14"/>
+        </w:rPr>
+        <w:t>s-délai (matériel dont la date d</w:t>
+      </w:r>
+      <w:bookmarkStart w:id="2" w:name="_GoBack"/>
+      <w:bookmarkEnd w:id="2"/>
+      <w:r>
+        <w:rPr>
+          <w:iCs/>
+          <w:szCs w:val="14"/>
+        </w:rPr>
+        <w:t>e retour est dépassée)</w:t>
       </w:r>
     </w:p>
     <w:p>
@@ -2924,7 +2700,7 @@
           <w:iCs/>
         </w:rPr>
       </w:pPr>
-      <w:bookmarkStart w:id="2" w:name="_Toc232907147"/>
+      <w:bookmarkStart w:id="3" w:name="_Toc232907147"/>
       <w:r>
         <w:rPr>
           <w:i w:val="0"/>
@@ -2932,7 +2708,7 @@
         </w:rPr>
         <w:t>Organisation</w:t>
       </w:r>
-      <w:bookmarkEnd w:id="2"/>
+      <w:bookmarkEnd w:id="3"/>
     </w:p>
     <w:p/>
     <w:p>
@@ -2973,20 +2749,12 @@
           <w:szCs w:val="14"/>
         </w:rPr>
       </w:pPr>
-      <w:proofErr w:type="spellStart"/>
       <w:r>
         <w:rPr>
           <w:szCs w:val="14"/>
         </w:rPr>
         <w:lastRenderedPageBreak/>
-        <w:t>Eleve</w:t>
-      </w:r>
-      <w:proofErr w:type="spellEnd"/>
-      <w:r>
-        <w:rPr>
-          <w:szCs w:val="14"/>
-        </w:rPr>
-        <w:t xml:space="preserve"> 1 : SCHNEITER, Raphaël, </w:t>
+        <w:t xml:space="preserve">Eleve 1 : SCHNEITER, Raphaël, </w:t>
       </w:r>
       <w:hyperlink r:id="rId7" w:history="1">
         <w:r>
@@ -3018,19 +2786,7 @@
         <w:rPr>
           <w:szCs w:val="14"/>
         </w:rPr>
-        <w:t xml:space="preserve">Responsable de projet (enseignant : CHEVILLAT, </w:t>
-      </w:r>
-      <w:r>
-        <w:rPr>
-          <w:szCs w:val="14"/>
-        </w:rPr>
-        <w:t>Jérôme</w:t>
-      </w:r>
-      <w:r>
-        <w:rPr>
-          <w:szCs w:val="14"/>
-        </w:rPr>
-        <w:t xml:space="preserve">, </w:t>
+        <w:t xml:space="preserve">Responsable de projet (enseignant : CHEVILLAT, Jérôme, </w:t>
       </w:r>
       <w:hyperlink r:id="rId8" w:history="1">
         <w:r>
@@ -3066,7 +2822,7 @@
           <w:iCs/>
         </w:rPr>
       </w:pPr>
-      <w:bookmarkStart w:id="3" w:name="_Toc499021834"/>
+      <w:bookmarkStart w:id="4" w:name="_Toc499021834"/>
       <w:r>
         <w:rPr>
           <w:i w:val="0"/>
@@ -3074,7 +2830,7 @@
         </w:rPr>
         <w:t>Objectifs</w:t>
       </w:r>
-      <w:bookmarkEnd w:id="3"/>
+      <w:bookmarkEnd w:id="4"/>
     </w:p>
     <w:p>
       <w:pPr>
@@ -3185,7 +2941,7 @@
         </w:rPr>
         <w:br w:type="page"/>
       </w:r>
-      <w:bookmarkStart w:id="4" w:name="_Toc499021835"/>
+      <w:bookmarkStart w:id="5" w:name="_Toc499021835"/>
       <w:r>
         <w:rPr>
           <w:i w:val="0"/>
@@ -3201,7 +2957,7 @@
         </w:rPr>
         <w:t xml:space="preserve"> initiale</w:t>
       </w:r>
-      <w:bookmarkEnd w:id="4"/>
+      <w:bookmarkEnd w:id="5"/>
     </w:p>
     <w:p>
       <w:pPr>
@@ -3326,14 +3082,14 @@
       <w:pPr>
         <w:pStyle w:val="Titre1"/>
       </w:pPr>
-      <w:bookmarkStart w:id="5" w:name="_Toc499021836"/>
+      <w:bookmarkStart w:id="6" w:name="_Toc499021836"/>
       <w:r>
         <w:t>Analyse</w:t>
       </w:r>
       <w:r>
         <w:t xml:space="preserve"> / Conception</w:t>
       </w:r>
-      <w:bookmarkEnd w:id="5"/>
+      <w:bookmarkEnd w:id="6"/>
     </w:p>
     <w:p>
       <w:pPr>
@@ -3343,7 +3099,7 @@
           <w:iCs/>
         </w:rPr>
       </w:pPr>
-      <w:bookmarkStart w:id="6" w:name="_Toc499021837"/>
+      <w:bookmarkStart w:id="7" w:name="_Toc499021837"/>
       <w:r>
         <w:rPr>
           <w:i w:val="0"/>
@@ -3351,7 +3107,7 @@
         </w:rPr>
         <w:t>Concept</w:t>
       </w:r>
-      <w:bookmarkEnd w:id="6"/>
+      <w:bookmarkEnd w:id="7"/>
     </w:p>
     <w:p>
       <w:pPr>
@@ -3492,44 +3248,7 @@
           <w:szCs w:val="14"/>
           <w:lang w:eastAsia="fr-FR"/>
         </w:rPr>
-        <w:t>ulti</w:t>
-      </w:r>
-      <w:bookmarkStart w:id="7" w:name="_GoBack"/>
-      <w:bookmarkEnd w:id="7"/>
-      <w:r>
-        <w:rPr>
-          <w:rFonts w:ascii="Arial" w:hAnsi="Arial"/>
-          <w:i/>
-          <w:iCs/>
-          <w:sz w:val="24"/>
-          <w:szCs w:val="14"/>
-          <w:lang w:eastAsia="fr-FR"/>
-        </w:rPr>
-        <w:t xml:space="preserve">média: carte de site, maquettes papier, story </w:t>
-      </w:r>
-      <w:proofErr w:type="spellStart"/>
-      <w:r>
-        <w:rPr>
-          <w:rFonts w:ascii="Arial" w:hAnsi="Arial"/>
-          <w:i/>
-          <w:iCs/>
-          <w:sz w:val="24"/>
-          <w:szCs w:val="14"/>
-          <w:lang w:eastAsia="fr-FR"/>
-        </w:rPr>
-        <w:t>board</w:t>
-      </w:r>
-      <w:proofErr w:type="spellEnd"/>
-      <w:r>
-        <w:rPr>
-          <w:rFonts w:ascii="Arial" w:hAnsi="Arial"/>
-          <w:i/>
-          <w:iCs/>
-          <w:sz w:val="24"/>
-          <w:szCs w:val="14"/>
-          <w:lang w:eastAsia="fr-FR"/>
-        </w:rPr>
-        <w:t xml:space="preserve"> préliminaire, …</w:t>
+        <w:t>ultimédia: carte de site, maquettes papier, story board préliminaire, …</w:t>
       </w:r>
     </w:p>
     <w:p>
@@ -4155,7 +3874,6 @@
           <w:szCs w:val="14"/>
           <w:lang w:eastAsia="fr-FR"/>
         </w:rPr>
-        <w:lastRenderedPageBreak/>
         <w:t xml:space="preserve">planning indiquant les dates de début et de fin du projet ainsi que le découpage connu des diverses phases. </w:t>
       </w:r>
     </w:p>
@@ -4907,7 +4625,6 @@
           <w:i/>
           <w:iCs/>
         </w:rPr>
-        <w:lastRenderedPageBreak/>
         <w:t xml:space="preserve">NOTE : </w:t>
       </w:r>
       <w:r>
@@ -5505,7 +5222,6 @@
       <w:bookmarkStart w:id="36" w:name="_Toc71703264"/>
       <w:bookmarkStart w:id="37" w:name="_Toc499021848"/>
       <w:r>
-        <w:lastRenderedPageBreak/>
         <w:t>A</w:t>
       </w:r>
       <w:bookmarkEnd w:id="36"/>
@@ -5984,7 +5700,7 @@
         <w:sz w:val="16"/>
         <w:szCs w:val="16"/>
       </w:rPr>
-      <w:t>8</w:t>
+      <w:t>3</w:t>
     </w:r>
     <w:r>
       <w:rPr>
@@ -6006,23 +5722,7 @@
         <w:sz w:val="16"/>
         <w:szCs w:val="16"/>
       </w:rPr>
-      <w:t xml:space="preserve">Dernière </w:t>
-    </w:r>
-    <w:proofErr w:type="spellStart"/>
-    <w:r>
-      <w:rPr>
-        <w:sz w:val="16"/>
-        <w:szCs w:val="16"/>
-      </w:rPr>
-      <w:t>modif</w:t>
-    </w:r>
-    <w:proofErr w:type="spellEnd"/>
-    <w:r>
-      <w:rPr>
-        <w:sz w:val="16"/>
-        <w:szCs w:val="16"/>
-      </w:rPr>
-      <w:t> : 02.12.2010</w:t>
+      <w:t>Dernière modif : 02.12.2010</w:t>
     </w:r>
     <w:r>
       <w:rPr>

</xml_diff>

<commit_message>
creation des classe Produit, Location, Loueur
</commit_message>
<xml_diff>
--- a/doc/Annexe 3 Canevas Dossier de projet.docx
+++ b/doc/Annexe 3 Canevas Dossier de projet.docx
@@ -80,14 +80,14 @@
                 <w:rFonts w:ascii="Impact" w:hAnsi="Impact"/>
                 <w:sz w:val="96"/>
               </w:rPr>
-              <w:t>Projet X</w:t>
+              <w:t xml:space="preserve">Projet </w:t>
             </w:r>
             <w:r>
               <w:rPr>
                 <w:rFonts w:ascii="Impact" w:hAnsi="Impact"/>
                 <w:sz w:val="96"/>
               </w:rPr>
-              <w:t>YZ</w:t>
+              <w:t>Stock manager</w:t>
             </w:r>
           </w:p>
         </w:tc>
@@ -2213,7 +2213,25 @@
           <w:i/>
           <w:sz w:val="20"/>
         </w:rPr>
-        <w:t xml:space="preserve">De plus, en fonction du type de projet,  il est tout à fait possible que certains chapitres ou paragraphes n’aient aucun sens. Dans ce cas il est recommandé de les retirer du document pour éviter de l’alourdir inutilement.  </w:t>
+        <w:t xml:space="preserve">De plus, en fonction du type de </w:t>
+      </w:r>
+      <w:proofErr w:type="gramStart"/>
+      <w:r>
+        <w:rPr>
+          <w:bCs/>
+          <w:i/>
+          <w:sz w:val="20"/>
+        </w:rPr>
+        <w:t>projet,  il</w:t>
+      </w:r>
+      <w:proofErr w:type="gramEnd"/>
+      <w:r>
+        <w:rPr>
+          <w:bCs/>
+          <w:i/>
+          <w:sz w:val="20"/>
+        </w:rPr>
+        <w:t xml:space="preserve"> est tout à fait possible que certains chapitres ou paragraphes n’aient aucun sens. Dans ce cas il est recommandé de les retirer du document pour éviter de l’alourdir inutilement.  </w:t>
       </w:r>
     </w:p>
     <w:p>
@@ -2675,8 +2693,6 @@
         </w:rPr>
         <w:t>s-délai (matériel dont la date d</w:t>
       </w:r>
-      <w:bookmarkStart w:id="2" w:name="_GoBack"/>
-      <w:bookmarkEnd w:id="2"/>
       <w:r>
         <w:rPr>
           <w:iCs/>
@@ -2700,7 +2716,7 @@
           <w:iCs/>
         </w:rPr>
       </w:pPr>
-      <w:bookmarkStart w:id="3" w:name="_Toc232907147"/>
+      <w:bookmarkStart w:id="2" w:name="_Toc232907147"/>
       <w:r>
         <w:rPr>
           <w:i w:val="0"/>
@@ -2708,7 +2724,7 @@
         </w:rPr>
         <w:t>Organisation</w:t>
       </w:r>
-      <w:bookmarkEnd w:id="3"/>
+      <w:bookmarkEnd w:id="2"/>
     </w:p>
     <w:p/>
     <w:p>
@@ -2749,12 +2765,20 @@
           <w:szCs w:val="14"/>
         </w:rPr>
       </w:pPr>
+      <w:proofErr w:type="spellStart"/>
       <w:r>
         <w:rPr>
           <w:szCs w:val="14"/>
         </w:rPr>
         <w:lastRenderedPageBreak/>
-        <w:t xml:space="preserve">Eleve 1 : SCHNEITER, Raphaël, </w:t>
+        <w:t>Eleve</w:t>
+      </w:r>
+      <w:proofErr w:type="spellEnd"/>
+      <w:r>
+        <w:rPr>
+          <w:szCs w:val="14"/>
+        </w:rPr>
+        <w:t xml:space="preserve"> : SCHNEITER, Raphaël, </w:t>
       </w:r>
       <w:hyperlink r:id="rId7" w:history="1">
         <w:r>
@@ -2786,7 +2810,13 @@
         <w:rPr>
           <w:szCs w:val="14"/>
         </w:rPr>
-        <w:t xml:space="preserve">Responsable de projet (enseignant : CHEVILLAT, Jérôme, </w:t>
+        <w:t xml:space="preserve">Responsable de projet </w:t>
+      </w:r>
+      <w:r>
+        <w:rPr>
+          <w:szCs w:val="14"/>
+        </w:rPr>
+        <w:t xml:space="preserve">enseignant : CHEVILLAT, Jérôme, </w:t>
       </w:r>
       <w:hyperlink r:id="rId8" w:history="1">
         <w:r>
@@ -2822,7 +2852,7 @@
           <w:iCs/>
         </w:rPr>
       </w:pPr>
-      <w:bookmarkStart w:id="4" w:name="_Toc499021834"/>
+      <w:bookmarkStart w:id="3" w:name="_Toc499021834"/>
       <w:r>
         <w:rPr>
           <w:i w:val="0"/>
@@ -2830,7 +2860,165 @@
         </w:rPr>
         <w:t>Objectifs</w:t>
       </w:r>
-      <w:bookmarkEnd w:id="4"/>
+      <w:bookmarkEnd w:id="3"/>
+    </w:p>
+    <w:p>
+      <w:pPr>
+        <w:rPr>
+          <w:szCs w:val="14"/>
+        </w:rPr>
+      </w:pPr>
+    </w:p>
+    <w:p>
+      <w:pPr>
+        <w:pStyle w:val="Default"/>
+      </w:pPr>
+    </w:p>
+    <w:p>
+      <w:pPr>
+        <w:pStyle w:val="Default"/>
+        <w:numPr>
+          <w:ilvl w:val="0"/>
+          <w:numId w:val="20"/>
+        </w:numPr>
+        <w:spacing w:after="14"/>
+        <w:rPr>
+          <w:sz w:val="22"/>
+          <w:szCs w:val="22"/>
+        </w:rPr>
+      </w:pPr>
+      <w:r>
+        <w:rPr>
+          <w:sz w:val="22"/>
+          <w:szCs w:val="22"/>
+        </w:rPr>
+        <w:t xml:space="preserve">Modèle de la base de donnée respectant les normes en vigueur </w:t>
+      </w:r>
+    </w:p>
+    <w:p>
+      <w:pPr>
+        <w:pStyle w:val="Default"/>
+        <w:numPr>
+          <w:ilvl w:val="0"/>
+          <w:numId w:val="20"/>
+        </w:numPr>
+        <w:spacing w:after="14"/>
+        <w:rPr>
+          <w:sz w:val="22"/>
+          <w:szCs w:val="22"/>
+        </w:rPr>
+      </w:pPr>
+      <w:r>
+        <w:rPr>
+          <w:sz w:val="22"/>
+          <w:szCs w:val="22"/>
+        </w:rPr>
+        <w:t xml:space="preserve">Algorithme de recherche par mot clé </w:t>
+      </w:r>
+    </w:p>
+    <w:p>
+      <w:pPr>
+        <w:pStyle w:val="Default"/>
+        <w:numPr>
+          <w:ilvl w:val="0"/>
+          <w:numId w:val="20"/>
+        </w:numPr>
+        <w:spacing w:after="14"/>
+        <w:rPr>
+          <w:sz w:val="22"/>
+          <w:szCs w:val="22"/>
+        </w:rPr>
+      </w:pPr>
+      <w:r>
+        <w:rPr>
+          <w:sz w:val="22"/>
+          <w:szCs w:val="22"/>
+        </w:rPr>
+        <w:t xml:space="preserve">Ergonomie de l’interface </w:t>
+      </w:r>
+    </w:p>
+    <w:p>
+      <w:pPr>
+        <w:pStyle w:val="Default"/>
+        <w:numPr>
+          <w:ilvl w:val="0"/>
+          <w:numId w:val="20"/>
+        </w:numPr>
+        <w:spacing w:after="14"/>
+        <w:rPr>
+          <w:sz w:val="22"/>
+          <w:szCs w:val="22"/>
+        </w:rPr>
+      </w:pPr>
+      <w:r>
+        <w:rPr>
+          <w:sz w:val="22"/>
+          <w:szCs w:val="22"/>
+        </w:rPr>
+        <w:t xml:space="preserve">Pertinence des messages affichés à l’utilisateur </w:t>
+      </w:r>
+    </w:p>
+    <w:p>
+      <w:pPr>
+        <w:pStyle w:val="Default"/>
+        <w:numPr>
+          <w:ilvl w:val="0"/>
+          <w:numId w:val="20"/>
+        </w:numPr>
+        <w:spacing w:after="14"/>
+        <w:rPr>
+          <w:sz w:val="22"/>
+          <w:szCs w:val="22"/>
+        </w:rPr>
+      </w:pPr>
+      <w:r>
+        <w:rPr>
+          <w:sz w:val="22"/>
+          <w:szCs w:val="22"/>
+        </w:rPr>
+        <w:t xml:space="preserve">Documentation du code </w:t>
+      </w:r>
+    </w:p>
+    <w:p>
+      <w:pPr>
+        <w:pStyle w:val="Default"/>
+        <w:numPr>
+          <w:ilvl w:val="0"/>
+          <w:numId w:val="20"/>
+        </w:numPr>
+        <w:spacing w:after="14"/>
+        <w:rPr>
+          <w:sz w:val="22"/>
+          <w:szCs w:val="22"/>
+        </w:rPr>
+      </w:pPr>
+      <w:r>
+        <w:rPr>
+          <w:sz w:val="22"/>
+          <w:szCs w:val="22"/>
+        </w:rPr>
+        <w:t xml:space="preserve">Qualité des tests effectués </w:t>
+      </w:r>
+    </w:p>
+    <w:p>
+      <w:pPr>
+        <w:pStyle w:val="Default"/>
+        <w:numPr>
+          <w:ilvl w:val="0"/>
+          <w:numId w:val="20"/>
+        </w:numPr>
+        <w:rPr>
+          <w:sz w:val="22"/>
+          <w:szCs w:val="22"/>
+        </w:rPr>
+      </w:pPr>
+      <w:r>
+        <w:rPr>
+          <w:sz w:val="22"/>
+          <w:szCs w:val="22"/>
+        </w:rPr>
+        <w:t xml:space="preserve">Solution proposée pour la connexion unique au logiciel </w:t>
+      </w:r>
     </w:p>
     <w:p>
       <w:pPr>
@@ -2941,7 +3129,7 @@
         </w:rPr>
         <w:br w:type="page"/>
       </w:r>
-      <w:bookmarkStart w:id="5" w:name="_Toc499021835"/>
+      <w:bookmarkStart w:id="4" w:name="_Toc499021835"/>
       <w:r>
         <w:rPr>
           <w:i w:val="0"/>
@@ -2957,157 +3145,157 @@
         </w:rPr>
         <w:t xml:space="preserve"> initiale</w:t>
       </w:r>
+      <w:bookmarkEnd w:id="4"/>
+    </w:p>
+    <w:p>
+      <w:pPr>
+        <w:rPr>
+          <w:szCs w:val="14"/>
+        </w:rPr>
+      </w:pPr>
+    </w:p>
+    <w:p>
+      <w:pPr>
+        <w:rPr>
+          <w:i/>
+          <w:iCs/>
+          <w:szCs w:val="14"/>
+        </w:rPr>
+      </w:pPr>
+      <w:r>
+        <w:rPr>
+          <w:i/>
+          <w:iCs/>
+          <w:szCs w:val="14"/>
+        </w:rPr>
+        <w:t xml:space="preserve">Ce chapitre montre la planification </w:t>
+      </w:r>
+      <w:r>
+        <w:rPr>
+          <w:i/>
+          <w:iCs/>
+          <w:szCs w:val="14"/>
+        </w:rPr>
+        <w:t xml:space="preserve">du projet. Celui-ci peut être découpé en tâches qui seront planifiées. Il s'agit de la première planification du projet, celle-ci </w:t>
+      </w:r>
+      <w:r>
+        <w:rPr>
+          <w:i/>
+          <w:iCs/>
+          <w:szCs w:val="14"/>
+        </w:rPr>
+        <w:t>devra être</w:t>
+      </w:r>
+      <w:r>
+        <w:rPr>
+          <w:i/>
+          <w:iCs/>
+          <w:szCs w:val="14"/>
+        </w:rPr>
+        <w:t xml:space="preserve"> revue après l'analyse. Cette planification sera présentée sous l</w:t>
+      </w:r>
+      <w:r>
+        <w:rPr>
+          <w:i/>
+          <w:iCs/>
+          <w:szCs w:val="14"/>
+        </w:rPr>
+        <w:t>a forme d'un diagramme.</w:t>
+      </w:r>
+    </w:p>
+    <w:p>
+      <w:pPr>
+        <w:rPr>
+          <w:szCs w:val="14"/>
+        </w:rPr>
+      </w:pPr>
+    </w:p>
+    <w:p>
+      <w:pPr>
+        <w:rPr>
+          <w:i/>
+          <w:iCs/>
+          <w:szCs w:val="14"/>
+        </w:rPr>
+      </w:pPr>
+      <w:r>
+        <w:rPr>
+          <w:i/>
+          <w:iCs/>
+          <w:szCs w:val="14"/>
+        </w:rPr>
+        <w:t>Ces éléments peuvent être repris des</w:t>
+      </w:r>
+      <w:r>
+        <w:rPr>
+          <w:i/>
+          <w:iCs/>
+          <w:szCs w:val="14"/>
+        </w:rPr>
+        <w:t xml:space="preserve"> </w:t>
+      </w:r>
+      <w:r>
+        <w:rPr>
+          <w:i/>
+          <w:iCs/>
+          <w:szCs w:val="14"/>
+        </w:rPr>
+        <w:t>spécifications</w:t>
+      </w:r>
+      <w:r>
+        <w:rPr>
+          <w:i/>
+          <w:iCs/>
+          <w:szCs w:val="14"/>
+        </w:rPr>
+        <w:t xml:space="preserve"> </w:t>
+      </w:r>
+      <w:r>
+        <w:rPr>
+          <w:i/>
+          <w:iCs/>
+          <w:szCs w:val="14"/>
+        </w:rPr>
+        <w:t>de départ.</w:t>
+      </w:r>
+    </w:p>
+    <w:p>
+      <w:pPr>
+        <w:rPr>
+          <w:szCs w:val="14"/>
+        </w:rPr>
+      </w:pPr>
+    </w:p>
+    <w:p>
+      <w:pPr>
+        <w:pStyle w:val="Titre1"/>
+      </w:pPr>
+      <w:bookmarkStart w:id="5" w:name="_Toc499021836"/>
+      <w:r>
+        <w:t>Analyse</w:t>
+      </w:r>
+      <w:r>
+        <w:t xml:space="preserve"> / Conception</w:t>
+      </w:r>
       <w:bookmarkEnd w:id="5"/>
     </w:p>
     <w:p>
       <w:pPr>
-        <w:rPr>
-          <w:szCs w:val="14"/>
-        </w:rPr>
-      </w:pPr>
-    </w:p>
-    <w:p>
-      <w:pPr>
-        <w:rPr>
-          <w:i/>
-          <w:iCs/>
-          <w:szCs w:val="14"/>
-        </w:rPr>
-      </w:pPr>
-      <w:r>
-        <w:rPr>
-          <w:i/>
-          <w:iCs/>
-          <w:szCs w:val="14"/>
-        </w:rPr>
-        <w:t xml:space="preserve">Ce chapitre montre la planification </w:t>
-      </w:r>
-      <w:r>
-        <w:rPr>
-          <w:i/>
-          <w:iCs/>
-          <w:szCs w:val="14"/>
-        </w:rPr>
-        <w:t xml:space="preserve">du projet. Celui-ci peut être découpé en tâches qui seront planifiées. Il s'agit de la première planification du projet, celle-ci </w:t>
-      </w:r>
-      <w:r>
-        <w:rPr>
-          <w:i/>
-          <w:iCs/>
-          <w:szCs w:val="14"/>
-        </w:rPr>
-        <w:t>devra être</w:t>
-      </w:r>
-      <w:r>
-        <w:rPr>
-          <w:i/>
-          <w:iCs/>
-          <w:szCs w:val="14"/>
-        </w:rPr>
-        <w:t xml:space="preserve"> revue après l'analyse. Cette planification sera présentée sous l</w:t>
-      </w:r>
-      <w:r>
-        <w:rPr>
-          <w:i/>
-          <w:iCs/>
-          <w:szCs w:val="14"/>
-        </w:rPr>
-        <w:t>a forme d'un diagramme.</w:t>
-      </w:r>
-    </w:p>
-    <w:p>
-      <w:pPr>
-        <w:rPr>
-          <w:szCs w:val="14"/>
-        </w:rPr>
-      </w:pPr>
-    </w:p>
-    <w:p>
-      <w:pPr>
-        <w:rPr>
-          <w:i/>
-          <w:iCs/>
-          <w:szCs w:val="14"/>
-        </w:rPr>
-      </w:pPr>
-      <w:r>
-        <w:rPr>
-          <w:i/>
-          <w:iCs/>
-          <w:szCs w:val="14"/>
-        </w:rPr>
-        <w:t>Ces éléments peuvent être repris des</w:t>
-      </w:r>
-      <w:r>
-        <w:rPr>
-          <w:i/>
-          <w:iCs/>
-          <w:szCs w:val="14"/>
-        </w:rPr>
-        <w:t xml:space="preserve"> </w:t>
-      </w:r>
-      <w:r>
-        <w:rPr>
-          <w:i/>
-          <w:iCs/>
-          <w:szCs w:val="14"/>
-        </w:rPr>
-        <w:t>spécifications</w:t>
-      </w:r>
-      <w:r>
-        <w:rPr>
-          <w:i/>
-          <w:iCs/>
-          <w:szCs w:val="14"/>
-        </w:rPr>
-        <w:t xml:space="preserve"> </w:t>
-      </w:r>
-      <w:r>
-        <w:rPr>
-          <w:i/>
-          <w:iCs/>
-          <w:szCs w:val="14"/>
-        </w:rPr>
-        <w:t>de départ.</w:t>
-      </w:r>
-    </w:p>
-    <w:p>
-      <w:pPr>
-        <w:rPr>
-          <w:szCs w:val="14"/>
-        </w:rPr>
-      </w:pPr>
-    </w:p>
-    <w:p>
-      <w:pPr>
-        <w:pStyle w:val="Titre1"/>
-      </w:pPr>
-      <w:bookmarkStart w:id="6" w:name="_Toc499021836"/>
-      <w:r>
-        <w:t>Analyse</w:t>
-      </w:r>
-      <w:r>
-        <w:t xml:space="preserve"> / Conception</w:t>
+        <w:pStyle w:val="Titre2"/>
+        <w:rPr>
+          <w:i w:val="0"/>
+          <w:iCs/>
+        </w:rPr>
+      </w:pPr>
+      <w:bookmarkStart w:id="6" w:name="_Toc499021837"/>
+      <w:r>
+        <w:rPr>
+          <w:i w:val="0"/>
+          <w:iCs/>
+        </w:rPr>
+        <w:t>Concept</w:t>
       </w:r>
       <w:bookmarkEnd w:id="6"/>
-    </w:p>
-    <w:p>
-      <w:pPr>
-        <w:pStyle w:val="Titre2"/>
-        <w:rPr>
-          <w:i w:val="0"/>
-          <w:iCs/>
-        </w:rPr>
-      </w:pPr>
-      <w:bookmarkStart w:id="7" w:name="_Toc499021837"/>
-      <w:r>
-        <w:rPr>
-          <w:i w:val="0"/>
-          <w:iCs/>
-        </w:rPr>
-        <w:t>Concept</w:t>
-      </w:r>
-      <w:bookmarkEnd w:id="7"/>
     </w:p>
     <w:p>
       <w:pPr>
@@ -3132,11 +3320,9 @@
           <w:ilvl w:val="0"/>
           <w:numId w:val="0"/>
         </w:numPr>
-        <w:ind w:left="360"/>
+        <w:ind w:left="720"/>
         <w:rPr>
           <w:rFonts w:ascii="Arial" w:hAnsi="Arial"/>
-          <w:i/>
-          <w:iCs/>
           <w:sz w:val="24"/>
           <w:szCs w:val="14"/>
           <w:lang w:eastAsia="fr-FR"/>
@@ -3145,25 +3331,333 @@
       <w:r>
         <w:rPr>
           <w:rFonts w:ascii="Arial" w:hAnsi="Arial"/>
-          <w:i/>
           <w:iCs/>
           <w:sz w:val="24"/>
           <w:szCs w:val="14"/>
           <w:lang w:eastAsia="fr-FR"/>
         </w:rPr>
-        <w:t>Le concept</w:t>
-      </w:r>
-      <w:r>
-        <w:rPr>
-          <w:rFonts w:ascii="Arial" w:hAnsi="Arial"/>
-          <w:i/>
-          <w:iCs/>
-          <w:sz w:val="24"/>
-          <w:szCs w:val="14"/>
-          <w:lang w:eastAsia="fr-FR"/>
-        </w:rPr>
-        <w:t xml:space="preserve"> complet avec toutes ses annexes:</w:t>
-      </w:r>
+        <w:t>Maquette en annexe</w:t>
+      </w:r>
+      <w:bookmarkStart w:id="7" w:name="_GoBack"/>
+      <w:bookmarkEnd w:id="7"/>
+    </w:p>
+    <w:p>
+      <w:pPr>
+        <w:pStyle w:val="Titre2"/>
+        <w:rPr>
+          <w:i w:val="0"/>
+          <w:iCs/>
+        </w:rPr>
+      </w:pPr>
+      <w:bookmarkStart w:id="8" w:name="_Toc71691012"/>
+      <w:bookmarkStart w:id="9" w:name="_Toc499021838"/>
+      <w:r>
+        <w:rPr>
+          <w:i w:val="0"/>
+          <w:iCs/>
+        </w:rPr>
+        <w:t>Stratégie de test</w:t>
+      </w:r>
+      <w:bookmarkEnd w:id="8"/>
+      <w:bookmarkEnd w:id="9"/>
+    </w:p>
+    <w:p/>
+    <w:p>
+      <w:pPr>
+        <w:pStyle w:val="En-tte"/>
+        <w:ind w:firstLine="360"/>
+        <w:rPr>
+          <w:i/>
+          <w:iCs/>
+          <w:szCs w:val="14"/>
+        </w:rPr>
+      </w:pPr>
+      <w:r>
+        <w:rPr>
+          <w:i/>
+          <w:iCs/>
+          <w:szCs w:val="14"/>
+        </w:rPr>
+        <w:t xml:space="preserve">Décrire la stratégie globale de </w:t>
+      </w:r>
+      <w:proofErr w:type="gramStart"/>
+      <w:r>
+        <w:rPr>
+          <w:i/>
+          <w:iCs/>
+          <w:szCs w:val="14"/>
+        </w:rPr>
+        <w:t>test:</w:t>
+      </w:r>
+      <w:proofErr w:type="gramEnd"/>
+      <w:r>
+        <w:rPr>
+          <w:i/>
+          <w:iCs/>
+          <w:szCs w:val="14"/>
+        </w:rPr>
+        <w:t xml:space="preserve"> </w:t>
+      </w:r>
+    </w:p>
+    <w:p>
+      <w:pPr>
+        <w:pStyle w:val="En-tte"/>
+        <w:ind w:firstLine="360"/>
+        <w:rPr>
+          <w:i/>
+          <w:iCs/>
+          <w:szCs w:val="14"/>
+        </w:rPr>
+      </w:pPr>
+    </w:p>
+    <w:p>
+      <w:pPr>
+        <w:pStyle w:val="En-tte"/>
+        <w:numPr>
+          <w:ilvl w:val="0"/>
+          <w:numId w:val="6"/>
+        </w:numPr>
+        <w:tabs>
+          <w:tab w:val="clear" w:pos="4536"/>
+          <w:tab w:val="clear" w:pos="9072"/>
+        </w:tabs>
+        <w:rPr>
+          <w:i/>
+          <w:iCs/>
+          <w:szCs w:val="14"/>
+        </w:rPr>
+      </w:pPr>
+      <w:proofErr w:type="gramStart"/>
+      <w:r>
+        <w:rPr>
+          <w:i/>
+          <w:iCs/>
+          <w:szCs w:val="14"/>
+        </w:rPr>
+        <w:t>t</w:t>
+      </w:r>
+      <w:r>
+        <w:rPr>
+          <w:i/>
+          <w:iCs/>
+          <w:szCs w:val="14"/>
+        </w:rPr>
+        <w:t>ypes</w:t>
+      </w:r>
+      <w:proofErr w:type="gramEnd"/>
+      <w:r>
+        <w:rPr>
+          <w:i/>
+          <w:iCs/>
+          <w:szCs w:val="14"/>
+        </w:rPr>
+        <w:t xml:space="preserve"> de des tests et ordre dans lequel ils seront effectués.</w:t>
+      </w:r>
+    </w:p>
+    <w:p>
+      <w:pPr>
+        <w:pStyle w:val="En-tte"/>
+        <w:numPr>
+          <w:ilvl w:val="0"/>
+          <w:numId w:val="6"/>
+        </w:numPr>
+        <w:tabs>
+          <w:tab w:val="clear" w:pos="4536"/>
+          <w:tab w:val="clear" w:pos="9072"/>
+        </w:tabs>
+        <w:rPr>
+          <w:i/>
+          <w:iCs/>
+          <w:szCs w:val="14"/>
+        </w:rPr>
+      </w:pPr>
+      <w:proofErr w:type="gramStart"/>
+      <w:r>
+        <w:rPr>
+          <w:i/>
+          <w:iCs/>
+          <w:szCs w:val="14"/>
+        </w:rPr>
+        <w:t>l</w:t>
+      </w:r>
+      <w:r>
+        <w:rPr>
+          <w:i/>
+          <w:iCs/>
+          <w:szCs w:val="14"/>
+        </w:rPr>
+        <w:t>es</w:t>
+      </w:r>
+      <w:proofErr w:type="gramEnd"/>
+      <w:r>
+        <w:rPr>
+          <w:i/>
+          <w:iCs/>
+          <w:szCs w:val="14"/>
+        </w:rPr>
+        <w:t xml:space="preserve"> moyens à mettre en œuvre</w:t>
+      </w:r>
+      <w:r>
+        <w:rPr>
+          <w:i/>
+          <w:iCs/>
+          <w:szCs w:val="14"/>
+        </w:rPr>
+        <w:t>.</w:t>
+      </w:r>
+    </w:p>
+    <w:p>
+      <w:pPr>
+        <w:pStyle w:val="En-tte"/>
+        <w:numPr>
+          <w:ilvl w:val="0"/>
+          <w:numId w:val="6"/>
+        </w:numPr>
+        <w:tabs>
+          <w:tab w:val="clear" w:pos="4536"/>
+          <w:tab w:val="clear" w:pos="9072"/>
+        </w:tabs>
+        <w:rPr>
+          <w:i/>
+          <w:iCs/>
+          <w:szCs w:val="14"/>
+        </w:rPr>
+      </w:pPr>
+      <w:proofErr w:type="gramStart"/>
+      <w:r>
+        <w:rPr>
+          <w:i/>
+          <w:iCs/>
+          <w:szCs w:val="14"/>
+        </w:rPr>
+        <w:t>c</w:t>
+      </w:r>
+      <w:r>
+        <w:rPr>
+          <w:i/>
+          <w:iCs/>
+          <w:szCs w:val="14"/>
+        </w:rPr>
+        <w:t>ouverture</w:t>
+      </w:r>
+      <w:proofErr w:type="gramEnd"/>
+      <w:r>
+        <w:rPr>
+          <w:i/>
+          <w:iCs/>
+          <w:szCs w:val="14"/>
+        </w:rPr>
+        <w:t xml:space="preserve"> des tests (tests exhaustifs ou non, si non, pourquoi ?)</w:t>
+      </w:r>
+      <w:r>
+        <w:rPr>
+          <w:i/>
+          <w:iCs/>
+          <w:szCs w:val="14"/>
+        </w:rPr>
+        <w:t>.</w:t>
+      </w:r>
+    </w:p>
+    <w:p>
+      <w:pPr>
+        <w:pStyle w:val="En-tte"/>
+        <w:numPr>
+          <w:ilvl w:val="0"/>
+          <w:numId w:val="6"/>
+        </w:numPr>
+        <w:tabs>
+          <w:tab w:val="clear" w:pos="4536"/>
+          <w:tab w:val="clear" w:pos="9072"/>
+        </w:tabs>
+        <w:rPr>
+          <w:i/>
+          <w:iCs/>
+          <w:szCs w:val="14"/>
+        </w:rPr>
+      </w:pPr>
+      <w:proofErr w:type="gramStart"/>
+      <w:r>
+        <w:rPr>
+          <w:i/>
+          <w:iCs/>
+          <w:szCs w:val="14"/>
+        </w:rPr>
+        <w:t>d</w:t>
+      </w:r>
+      <w:r>
+        <w:rPr>
+          <w:i/>
+          <w:iCs/>
+          <w:szCs w:val="14"/>
+        </w:rPr>
+        <w:t>onnées</w:t>
+      </w:r>
+      <w:proofErr w:type="gramEnd"/>
+      <w:r>
+        <w:rPr>
+          <w:i/>
+          <w:iCs/>
+          <w:szCs w:val="14"/>
+        </w:rPr>
+        <w:t xml:space="preserve"> de test à prévoir (données réelles ?)</w:t>
+      </w:r>
+      <w:r>
+        <w:rPr>
+          <w:i/>
+          <w:iCs/>
+          <w:szCs w:val="14"/>
+        </w:rPr>
+        <w:t>.</w:t>
+      </w:r>
+    </w:p>
+    <w:p>
+      <w:pPr>
+        <w:pStyle w:val="En-tte"/>
+        <w:numPr>
+          <w:ilvl w:val="0"/>
+          <w:numId w:val="6"/>
+        </w:numPr>
+        <w:tabs>
+          <w:tab w:val="clear" w:pos="4536"/>
+          <w:tab w:val="clear" w:pos="9072"/>
+        </w:tabs>
+        <w:rPr>
+          <w:i/>
+          <w:iCs/>
+          <w:szCs w:val="14"/>
+        </w:rPr>
+      </w:pPr>
+      <w:proofErr w:type="gramStart"/>
+      <w:r>
+        <w:rPr>
+          <w:i/>
+          <w:iCs/>
+          <w:szCs w:val="14"/>
+        </w:rPr>
+        <w:t>les</w:t>
+      </w:r>
+      <w:proofErr w:type="gramEnd"/>
+      <w:r>
+        <w:rPr>
+          <w:i/>
+          <w:iCs/>
+          <w:szCs w:val="14"/>
+        </w:rPr>
+        <w:t xml:space="preserve"> testeurs extérieurs éventuels.</w:t>
+      </w:r>
+    </w:p>
+    <w:p>
+      <w:pPr>
+        <w:pStyle w:val="En-tte"/>
+        <w:tabs>
+          <w:tab w:val="clear" w:pos="4536"/>
+          <w:tab w:val="clear" w:pos="9072"/>
+        </w:tabs>
+        <w:ind w:left="717"/>
+        <w:rPr>
+          <w:szCs w:val="14"/>
+        </w:rPr>
+      </w:pPr>
     </w:p>
     <w:p>
       <w:pPr>
@@ -3175,13 +3669,38 @@
         <w:ind w:left="360"/>
         <w:rPr>
           <w:rFonts w:ascii="Arial" w:hAnsi="Arial"/>
-          <w:i/>
-          <w:iCs/>
           <w:sz w:val="24"/>
           <w:szCs w:val="14"/>
           <w:lang w:eastAsia="fr-FR"/>
         </w:rPr>
       </w:pPr>
+    </w:p>
+    <w:p>
+      <w:pPr>
+        <w:pStyle w:val="Titre2"/>
+        <w:rPr>
+          <w:i w:val="0"/>
+          <w:iCs/>
+        </w:rPr>
+      </w:pPr>
+      <w:bookmarkStart w:id="10" w:name="_Toc25553310"/>
+      <w:bookmarkStart w:id="11" w:name="_Toc71691015"/>
+      <w:bookmarkStart w:id="12" w:name="_Toc499021839"/>
+      <w:r>
+        <w:rPr>
+          <w:rFonts w:cs="Arial"/>
+        </w:rPr>
+        <w:t>R</w:t>
+      </w:r>
+      <w:r>
+        <w:rPr>
+          <w:rFonts w:cs="Arial"/>
+        </w:rPr>
+        <w:t>isques techniques</w:t>
+      </w:r>
+      <w:bookmarkEnd w:id="10"/>
+      <w:bookmarkEnd w:id="11"/>
+      <w:bookmarkEnd w:id="12"/>
     </w:p>
     <w:p>
       <w:pPr>
@@ -3192,63 +3711,50 @@
         </w:numPr>
         <w:ind w:left="360"/>
         <w:rPr>
-          <w:rFonts w:ascii="Arial" w:hAnsi="Arial"/>
-          <w:i/>
+          <w:rFonts w:ascii="Arial" w:hAnsi="Arial" w:cs="Arial"/>
           <w:iCs/>
           <w:sz w:val="24"/>
-          <w:szCs w:val="14"/>
-          <w:lang w:eastAsia="fr-FR"/>
-        </w:rPr>
-      </w:pPr>
-      <w:r>
-        <w:rPr>
-          <w:rFonts w:ascii="Arial" w:hAnsi="Arial"/>
-          <w:i/>
-          <w:iCs/>
-          <w:sz w:val="24"/>
-          <w:szCs w:val="14"/>
-          <w:lang w:eastAsia="fr-FR"/>
-        </w:rPr>
-        <w:t xml:space="preserve">Par exemple : </w:t>
-      </w:r>
+        </w:rPr>
+      </w:pPr>
     </w:p>
     <w:p>
       <w:pPr>
         <w:pStyle w:val="Retraitnormal1"/>
         <w:numPr>
           <w:ilvl w:val="0"/>
-          <w:numId w:val="4"/>
+          <w:numId w:val="5"/>
         </w:numPr>
         <w:rPr>
-          <w:rFonts w:ascii="Arial" w:hAnsi="Arial"/>
-          <w:i/>
-          <w:iCs/>
+          <w:rFonts w:ascii="Arial" w:hAnsi="Arial" w:cs="Arial"/>
+          <w:i/>
           <w:sz w:val="24"/>
-          <w:szCs w:val="14"/>
-          <w:lang w:eastAsia="fr-FR"/>
-        </w:rPr>
-      </w:pPr>
-      <w:r>
-        <w:rPr>
-          <w:rFonts w:ascii="Arial" w:hAnsi="Arial"/>
-          <w:i/>
-          <w:iCs/>
+        </w:rPr>
+      </w:pPr>
+      <w:proofErr w:type="gramStart"/>
+      <w:r>
+        <w:rPr>
+          <w:rFonts w:ascii="Arial" w:hAnsi="Arial" w:cs="Arial"/>
+          <w:i/>
           <w:sz w:val="24"/>
-          <w:szCs w:val="14"/>
-          <w:lang w:eastAsia="fr-FR"/>
-        </w:rPr>
-        <w:t>M</w:t>
-      </w:r>
-      <w:r>
-        <w:rPr>
-          <w:rFonts w:ascii="Arial" w:hAnsi="Arial"/>
-          <w:i/>
-          <w:iCs/>
+        </w:rPr>
+        <w:t>risques</w:t>
+      </w:r>
+      <w:proofErr w:type="gramEnd"/>
+      <w:r>
+        <w:rPr>
+          <w:rFonts w:ascii="Arial" w:hAnsi="Arial" w:cs="Arial"/>
+          <w:i/>
           <w:sz w:val="24"/>
-          <w:szCs w:val="14"/>
-          <w:lang w:eastAsia="fr-FR"/>
-        </w:rPr>
-        <w:t>ultimédia: carte de site, maquettes papier, story board préliminaire, …</w:t>
+        </w:rPr>
+        <w:t xml:space="preserve"> techniques (complexité, manque de compétences, …)</w:t>
+      </w:r>
+      <w:r>
+        <w:rPr>
+          <w:rFonts w:ascii="Arial" w:hAnsi="Arial" w:cs="Arial"/>
+          <w:i/>
+          <w:sz w:val="24"/>
+        </w:rPr>
+        <w:t>.</w:t>
       </w:r>
     </w:p>
     <w:p>
@@ -3256,88 +3762,45 @@
         <w:pStyle w:val="Retraitnormal1"/>
         <w:numPr>
           <w:ilvl w:val="0"/>
-          <w:numId w:val="4"/>
+          <w:numId w:val="0"/>
         </w:numPr>
-        <w:rPr>
-          <w:rFonts w:ascii="Arial" w:hAnsi="Arial"/>
-          <w:i/>
-          <w:iCs/>
+        <w:ind w:left="360"/>
+        <w:rPr>
+          <w:rFonts w:ascii="Arial" w:hAnsi="Arial" w:cs="Arial"/>
+          <w:i/>
           <w:sz w:val="24"/>
-          <w:szCs w:val="14"/>
-          <w:lang w:eastAsia="fr-FR"/>
-        </w:rPr>
-      </w:pPr>
-      <w:r>
-        <w:rPr>
-          <w:rFonts w:ascii="Arial" w:hAnsi="Arial"/>
-          <w:i/>
-          <w:iCs/>
-          <w:sz w:val="24"/>
-          <w:szCs w:val="14"/>
-          <w:lang w:eastAsia="fr-FR"/>
-        </w:rPr>
-        <w:t>B</w:t>
-      </w:r>
-      <w:r>
-        <w:rPr>
-          <w:rFonts w:ascii="Arial" w:hAnsi="Arial"/>
-          <w:i/>
-          <w:iCs/>
-          <w:sz w:val="24"/>
-          <w:szCs w:val="14"/>
-          <w:lang w:eastAsia="fr-FR"/>
-        </w:rPr>
-        <w:t>ases de données: interfaces graphiques, modèle conceptuel</w:t>
-      </w:r>
-      <w:r>
-        <w:rPr>
-          <w:rFonts w:ascii="Arial" w:hAnsi="Arial"/>
-          <w:i/>
-          <w:iCs/>
-          <w:sz w:val="24"/>
-          <w:szCs w:val="14"/>
-          <w:lang w:eastAsia="fr-FR"/>
-        </w:rPr>
-        <w:t>.</w:t>
-      </w:r>
+        </w:rPr>
+      </w:pPr>
     </w:p>
     <w:p>
       <w:pPr>
         <w:pStyle w:val="Retraitnormal1"/>
         <w:numPr>
           <w:ilvl w:val="0"/>
-          <w:numId w:val="4"/>
+          <w:numId w:val="0"/>
         </w:numPr>
-        <w:rPr>
-          <w:rFonts w:ascii="Arial" w:hAnsi="Arial"/>
-          <w:i/>
-          <w:iCs/>
+        <w:ind w:left="360"/>
+        <w:rPr>
+          <w:rFonts w:ascii="Arial" w:hAnsi="Arial" w:cs="Arial"/>
+          <w:i/>
           <w:sz w:val="24"/>
-          <w:szCs w:val="14"/>
-          <w:lang w:eastAsia="fr-FR"/>
-        </w:rPr>
-      </w:pPr>
-      <w:r>
-        <w:rPr>
-          <w:rFonts w:ascii="Arial" w:hAnsi="Arial"/>
-          <w:i/>
-          <w:iCs/>
+        </w:rPr>
+      </w:pPr>
+      <w:r>
+        <w:rPr>
+          <w:rFonts w:ascii="Arial" w:hAnsi="Arial" w:cs="Arial"/>
+          <w:i/>
           <w:sz w:val="24"/>
-          <w:szCs w:val="14"/>
-          <w:lang w:eastAsia="fr-FR"/>
-        </w:rPr>
-        <w:t>P</w:t>
-      </w:r>
-      <w:r>
-        <w:rPr>
-          <w:rFonts w:ascii="Arial" w:hAnsi="Arial"/>
-          <w:i/>
-          <w:iCs/>
+        </w:rPr>
+        <w:t>Décrire aussi quelles solutions ont été appliquées pour réduire les risques (priorités, formation, actions, …)</w:t>
+      </w:r>
+      <w:r>
+        <w:rPr>
+          <w:rFonts w:ascii="Arial" w:hAnsi="Arial" w:cs="Arial"/>
+          <w:i/>
           <w:sz w:val="24"/>
-          <w:szCs w:val="14"/>
-          <w:lang w:eastAsia="fr-FR"/>
-        </w:rPr>
-        <w:t>rogrammation: interfaces graphiques, maquettes, analyse fonctionnelle…</w:t>
+        </w:rPr>
+        <w:t>.</w:t>
       </w:r>
     </w:p>
     <w:p>
@@ -3345,8 +3808,43 @@
         <w:pStyle w:val="Retraitnormal1"/>
         <w:numPr>
           <w:ilvl w:val="0"/>
-          <w:numId w:val="4"/>
+          <w:numId w:val="0"/>
         </w:numPr>
+        <w:ind w:left="360"/>
+        <w:rPr>
+          <w:rFonts w:ascii="Arial" w:hAnsi="Arial" w:cs="Arial"/>
+          <w:iCs/>
+          <w:sz w:val="24"/>
+        </w:rPr>
+      </w:pPr>
+    </w:p>
+    <w:p>
+      <w:pPr>
+        <w:pStyle w:val="Titre2"/>
+        <w:rPr>
+          <w:i w:val="0"/>
+          <w:iCs/>
+        </w:rPr>
+      </w:pPr>
+      <w:bookmarkStart w:id="13" w:name="_Toc499021840"/>
+      <w:r>
+        <w:rPr>
+          <w:i w:val="0"/>
+          <w:iCs/>
+        </w:rPr>
+        <w:t>Planification</w:t>
+      </w:r>
+      <w:bookmarkEnd w:id="13"/>
+    </w:p>
+    <w:p/>
+    <w:p>
+      <w:pPr>
+        <w:pStyle w:val="Retraitnormal1"/>
+        <w:numPr>
+          <w:ilvl w:val="0"/>
+          <w:numId w:val="0"/>
+        </w:numPr>
+        <w:ind w:left="349"/>
         <w:rPr>
           <w:rFonts w:ascii="Arial" w:hAnsi="Arial"/>
           <w:i/>
@@ -3365,7 +3863,107 @@
           <w:szCs w:val="14"/>
           <w:lang w:eastAsia="fr-FR"/>
         </w:rPr>
-        <w:t>…</w:t>
+        <w:t>Révision de la planification initiale du projet :</w:t>
+      </w:r>
+    </w:p>
+    <w:p>
+      <w:pPr>
+        <w:pStyle w:val="Retraitnormal1"/>
+        <w:numPr>
+          <w:ilvl w:val="0"/>
+          <w:numId w:val="0"/>
+        </w:numPr>
+        <w:ind w:left="349"/>
+        <w:rPr>
+          <w:rFonts w:ascii="Arial" w:hAnsi="Arial"/>
+          <w:i/>
+          <w:iCs/>
+          <w:sz w:val="24"/>
+          <w:szCs w:val="14"/>
+          <w:lang w:eastAsia="fr-FR"/>
+        </w:rPr>
+      </w:pPr>
+    </w:p>
+    <w:p>
+      <w:pPr>
+        <w:pStyle w:val="Retraitnormal1"/>
+        <w:numPr>
+          <w:ilvl w:val="0"/>
+          <w:numId w:val="7"/>
+        </w:numPr>
+        <w:rPr>
+          <w:rFonts w:ascii="Arial" w:hAnsi="Arial"/>
+          <w:i/>
+          <w:iCs/>
+          <w:sz w:val="24"/>
+          <w:szCs w:val="14"/>
+          <w:lang w:eastAsia="fr-FR"/>
+        </w:rPr>
+      </w:pPr>
+      <w:proofErr w:type="gramStart"/>
+      <w:r>
+        <w:rPr>
+          <w:rFonts w:ascii="Arial" w:hAnsi="Arial"/>
+          <w:i/>
+          <w:iCs/>
+          <w:sz w:val="24"/>
+          <w:szCs w:val="14"/>
+          <w:lang w:eastAsia="fr-FR"/>
+        </w:rPr>
+        <w:t>planning</w:t>
+      </w:r>
+      <w:proofErr w:type="gramEnd"/>
+      <w:r>
+        <w:rPr>
+          <w:rFonts w:ascii="Arial" w:hAnsi="Arial"/>
+          <w:i/>
+          <w:iCs/>
+          <w:sz w:val="24"/>
+          <w:szCs w:val="14"/>
+          <w:lang w:eastAsia="fr-FR"/>
+        </w:rPr>
+        <w:t xml:space="preserve"> indiquant les dates de début et de fin du projet ainsi que le découpage connu des diverses phases. </w:t>
+      </w:r>
+    </w:p>
+    <w:p>
+      <w:pPr>
+        <w:pStyle w:val="Retraitnormal1"/>
+        <w:numPr>
+          <w:ilvl w:val="0"/>
+          <w:numId w:val="7"/>
+        </w:numPr>
+        <w:rPr>
+          <w:rFonts w:ascii="Arial" w:hAnsi="Arial"/>
+          <w:i/>
+          <w:iCs/>
+          <w:sz w:val="24"/>
+          <w:szCs w:val="14"/>
+          <w:lang w:eastAsia="fr-FR"/>
+        </w:rPr>
+      </w:pPr>
+      <w:proofErr w:type="gramStart"/>
+      <w:r>
+        <w:rPr>
+          <w:rFonts w:ascii="Arial" w:hAnsi="Arial"/>
+          <w:i/>
+          <w:iCs/>
+          <w:sz w:val="24"/>
+          <w:szCs w:val="14"/>
+          <w:lang w:eastAsia="fr-FR"/>
+        </w:rPr>
+        <w:t>partage</w:t>
+      </w:r>
+      <w:proofErr w:type="gramEnd"/>
+      <w:r>
+        <w:rPr>
+          <w:rFonts w:ascii="Arial" w:hAnsi="Arial"/>
+          <w:i/>
+          <w:iCs/>
+          <w:sz w:val="24"/>
+          <w:szCs w:val="14"/>
+          <w:lang w:eastAsia="fr-FR"/>
+        </w:rPr>
+        <w:t xml:space="preserve"> des tâches en cas de travail à plusieurs.</w:t>
       </w:r>
     </w:p>
     <w:p>
@@ -3378,259 +3976,11 @@
         <w:ind w:left="720"/>
         <w:rPr>
           <w:rFonts w:ascii="Arial" w:hAnsi="Arial"/>
+          <w:i/>
+          <w:iCs/>
           <w:sz w:val="24"/>
           <w:szCs w:val="14"/>
           <w:lang w:eastAsia="fr-FR"/>
-        </w:rPr>
-      </w:pPr>
-    </w:p>
-    <w:p>
-      <w:pPr>
-        <w:pStyle w:val="Titre2"/>
-        <w:rPr>
-          <w:i w:val="0"/>
-          <w:iCs/>
-        </w:rPr>
-      </w:pPr>
-      <w:bookmarkStart w:id="8" w:name="_Toc71691012"/>
-      <w:bookmarkStart w:id="9" w:name="_Toc499021838"/>
-      <w:r>
-        <w:rPr>
-          <w:i w:val="0"/>
-          <w:iCs/>
-        </w:rPr>
-        <w:t>Stratégie de test</w:t>
-      </w:r>
-      <w:bookmarkEnd w:id="8"/>
-      <w:bookmarkEnd w:id="9"/>
-    </w:p>
-    <w:p/>
-    <w:p>
-      <w:pPr>
-        <w:pStyle w:val="En-tte"/>
-        <w:ind w:firstLine="360"/>
-        <w:rPr>
-          <w:i/>
-          <w:iCs/>
-          <w:szCs w:val="14"/>
-        </w:rPr>
-      </w:pPr>
-      <w:r>
-        <w:rPr>
-          <w:i/>
-          <w:iCs/>
-          <w:szCs w:val="14"/>
-        </w:rPr>
-        <w:t xml:space="preserve">Décrire la stratégie globale de test: </w:t>
-      </w:r>
-    </w:p>
-    <w:p>
-      <w:pPr>
-        <w:pStyle w:val="En-tte"/>
-        <w:ind w:firstLine="360"/>
-        <w:rPr>
-          <w:i/>
-          <w:iCs/>
-          <w:szCs w:val="14"/>
-        </w:rPr>
-      </w:pPr>
-    </w:p>
-    <w:p>
-      <w:pPr>
-        <w:pStyle w:val="En-tte"/>
-        <w:numPr>
-          <w:ilvl w:val="0"/>
-          <w:numId w:val="6"/>
-        </w:numPr>
-        <w:tabs>
-          <w:tab w:val="clear" w:pos="4536"/>
-          <w:tab w:val="clear" w:pos="9072"/>
-        </w:tabs>
-        <w:rPr>
-          <w:i/>
-          <w:iCs/>
-          <w:szCs w:val="14"/>
-        </w:rPr>
-      </w:pPr>
-      <w:r>
-        <w:rPr>
-          <w:i/>
-          <w:iCs/>
-          <w:szCs w:val="14"/>
-        </w:rPr>
-        <w:t>t</w:t>
-      </w:r>
-      <w:r>
-        <w:rPr>
-          <w:i/>
-          <w:iCs/>
-          <w:szCs w:val="14"/>
-        </w:rPr>
-        <w:t>ypes de des tests et ordre dans lequel ils seront effectués.</w:t>
-      </w:r>
-    </w:p>
-    <w:p>
-      <w:pPr>
-        <w:pStyle w:val="En-tte"/>
-        <w:numPr>
-          <w:ilvl w:val="0"/>
-          <w:numId w:val="6"/>
-        </w:numPr>
-        <w:tabs>
-          <w:tab w:val="clear" w:pos="4536"/>
-          <w:tab w:val="clear" w:pos="9072"/>
-        </w:tabs>
-        <w:rPr>
-          <w:i/>
-          <w:iCs/>
-          <w:szCs w:val="14"/>
-        </w:rPr>
-      </w:pPr>
-      <w:r>
-        <w:rPr>
-          <w:i/>
-          <w:iCs/>
-          <w:szCs w:val="14"/>
-        </w:rPr>
-        <w:t>l</w:t>
-      </w:r>
-      <w:r>
-        <w:rPr>
-          <w:i/>
-          <w:iCs/>
-          <w:szCs w:val="14"/>
-        </w:rPr>
-        <w:t>es moyens à mettre en œuvre</w:t>
-      </w:r>
-      <w:r>
-        <w:rPr>
-          <w:i/>
-          <w:iCs/>
-          <w:szCs w:val="14"/>
-        </w:rPr>
-        <w:t>.</w:t>
-      </w:r>
-    </w:p>
-    <w:p>
-      <w:pPr>
-        <w:pStyle w:val="En-tte"/>
-        <w:numPr>
-          <w:ilvl w:val="0"/>
-          <w:numId w:val="6"/>
-        </w:numPr>
-        <w:tabs>
-          <w:tab w:val="clear" w:pos="4536"/>
-          <w:tab w:val="clear" w:pos="9072"/>
-        </w:tabs>
-        <w:rPr>
-          <w:i/>
-          <w:iCs/>
-          <w:szCs w:val="14"/>
-        </w:rPr>
-      </w:pPr>
-      <w:r>
-        <w:rPr>
-          <w:i/>
-          <w:iCs/>
-          <w:szCs w:val="14"/>
-        </w:rPr>
-        <w:t>c</w:t>
-      </w:r>
-      <w:r>
-        <w:rPr>
-          <w:i/>
-          <w:iCs/>
-          <w:szCs w:val="14"/>
-        </w:rPr>
-        <w:t>ouverture des tests (tests exhaustifs ou non, si non, pourquoi ?)</w:t>
-      </w:r>
-      <w:r>
-        <w:rPr>
-          <w:i/>
-          <w:iCs/>
-          <w:szCs w:val="14"/>
-        </w:rPr>
-        <w:t>.</w:t>
-      </w:r>
-    </w:p>
-    <w:p>
-      <w:pPr>
-        <w:pStyle w:val="En-tte"/>
-        <w:numPr>
-          <w:ilvl w:val="0"/>
-          <w:numId w:val="6"/>
-        </w:numPr>
-        <w:tabs>
-          <w:tab w:val="clear" w:pos="4536"/>
-          <w:tab w:val="clear" w:pos="9072"/>
-        </w:tabs>
-        <w:rPr>
-          <w:i/>
-          <w:iCs/>
-          <w:szCs w:val="14"/>
-        </w:rPr>
-      </w:pPr>
-      <w:r>
-        <w:rPr>
-          <w:i/>
-          <w:iCs/>
-          <w:szCs w:val="14"/>
-        </w:rPr>
-        <w:t>d</w:t>
-      </w:r>
-      <w:r>
-        <w:rPr>
-          <w:i/>
-          <w:iCs/>
-          <w:szCs w:val="14"/>
-        </w:rPr>
-        <w:t>onnées de test à prévoir (données réelles ?)</w:t>
-      </w:r>
-      <w:r>
-        <w:rPr>
-          <w:i/>
-          <w:iCs/>
-          <w:szCs w:val="14"/>
-        </w:rPr>
-        <w:t>.</w:t>
-      </w:r>
-    </w:p>
-    <w:p>
-      <w:pPr>
-        <w:pStyle w:val="En-tte"/>
-        <w:numPr>
-          <w:ilvl w:val="0"/>
-          <w:numId w:val="6"/>
-        </w:numPr>
-        <w:tabs>
-          <w:tab w:val="clear" w:pos="4536"/>
-          <w:tab w:val="clear" w:pos="9072"/>
-        </w:tabs>
-        <w:rPr>
-          <w:i/>
-          <w:iCs/>
-          <w:szCs w:val="14"/>
-        </w:rPr>
-      </w:pPr>
-      <w:r>
-        <w:rPr>
-          <w:i/>
-          <w:iCs/>
-          <w:szCs w:val="14"/>
-        </w:rPr>
-        <w:t>les testeurs extérieurs éventuels.</w:t>
-      </w:r>
-    </w:p>
-    <w:p>
-      <w:pPr>
-        <w:pStyle w:val="En-tte"/>
-        <w:tabs>
-          <w:tab w:val="clear" w:pos="4536"/>
-          <w:tab w:val="clear" w:pos="9072"/>
-        </w:tabs>
-        <w:ind w:left="717"/>
-        <w:rPr>
-          <w:szCs w:val="14"/>
         </w:rPr>
       </w:pPr>
     </w:p>
@@ -3644,38 +3994,60 @@
         <w:ind w:left="360"/>
         <w:rPr>
           <w:rFonts w:ascii="Arial" w:hAnsi="Arial"/>
+          <w:i/>
+          <w:iCs/>
           <w:sz w:val="24"/>
           <w:szCs w:val="14"/>
           <w:lang w:eastAsia="fr-FR"/>
         </w:rPr>
       </w:pPr>
-    </w:p>
-    <w:p>
-      <w:pPr>
-        <w:pStyle w:val="Titre2"/>
-        <w:rPr>
-          <w:i w:val="0"/>
-          <w:iCs/>
-        </w:rPr>
-      </w:pPr>
-      <w:bookmarkStart w:id="10" w:name="_Toc25553310"/>
-      <w:bookmarkStart w:id="11" w:name="_Toc71691015"/>
-      <w:bookmarkStart w:id="12" w:name="_Toc499021839"/>
-      <w:r>
-        <w:rPr>
-          <w:rFonts w:cs="Arial"/>
-        </w:rPr>
-        <w:t>R</w:t>
-      </w:r>
-      <w:r>
-        <w:rPr>
-          <w:rFonts w:cs="Arial"/>
-        </w:rPr>
-        <w:t>isques techniques</w:t>
-      </w:r>
-      <w:bookmarkEnd w:id="10"/>
-      <w:bookmarkEnd w:id="11"/>
-      <w:bookmarkEnd w:id="12"/>
+      <w:r>
+        <w:rPr>
+          <w:rFonts w:ascii="Arial" w:hAnsi="Arial"/>
+          <w:i/>
+          <w:iCs/>
+          <w:sz w:val="24"/>
+          <w:szCs w:val="14"/>
+          <w:lang w:eastAsia="fr-FR"/>
+        </w:rPr>
+        <w:t xml:space="preserve">Il s’agit en principe de la planification </w:t>
+      </w:r>
+      <w:r>
+        <w:rPr>
+          <w:rFonts w:ascii="Arial" w:hAnsi="Arial"/>
+          <w:b/>
+          <w:bCs/>
+          <w:i/>
+          <w:iCs/>
+          <w:sz w:val="24"/>
+          <w:szCs w:val="14"/>
+          <w:lang w:eastAsia="fr-FR"/>
+        </w:rPr>
+        <w:t>définitive du projet</w:t>
+      </w:r>
+      <w:r>
+        <w:rPr>
+          <w:rFonts w:ascii="Arial" w:hAnsi="Arial"/>
+          <w:i/>
+          <w:iCs/>
+          <w:sz w:val="24"/>
+          <w:szCs w:val="14"/>
+          <w:lang w:eastAsia="fr-FR"/>
+        </w:rPr>
+        <w:t xml:space="preserve">. Elle peut être ensuite affinée (découpage des tâches). Si les délais doivent être ensuite modifiés, le </w:t>
+      </w:r>
+      <w:r>
+        <w:rPr>
+          <w:rFonts w:ascii="Arial" w:hAnsi="Arial"/>
+          <w:i/>
+          <w:iCs/>
+          <w:sz w:val="24"/>
+          <w:szCs w:val="14"/>
+          <w:lang w:eastAsia="fr-FR"/>
+        </w:rPr>
+        <w:lastRenderedPageBreak/>
+        <w:t>responsable de projet doit être avisé, et les raisons doivent être expliquées dans l’historique.</w:t>
+      </w:r>
     </w:p>
     <w:p>
       <w:pPr>
@@ -3686,41 +4058,36 @@
         </w:numPr>
         <w:ind w:left="360"/>
         <w:rPr>
-          <w:rFonts w:ascii="Arial" w:hAnsi="Arial" w:cs="Arial"/>
+          <w:rFonts w:ascii="Arial" w:hAnsi="Arial"/>
+          <w:i/>
           <w:iCs/>
           <w:sz w:val="24"/>
-        </w:rPr>
-      </w:pPr>
-    </w:p>
-    <w:p>
-      <w:pPr>
-        <w:pStyle w:val="Retraitnormal1"/>
-        <w:numPr>
-          <w:ilvl w:val="0"/>
-          <w:numId w:val="5"/>
-        </w:numPr>
-        <w:rPr>
-          <w:rFonts w:ascii="Arial" w:hAnsi="Arial" w:cs="Arial"/>
-          <w:i/>
-          <w:sz w:val="24"/>
-        </w:rPr>
-      </w:pPr>
-      <w:r>
-        <w:rPr>
-          <w:rFonts w:ascii="Arial" w:hAnsi="Arial" w:cs="Arial"/>
-          <w:i/>
-          <w:sz w:val="24"/>
-        </w:rPr>
-        <w:t>risques techniques (complexité, manque de compétences, …)</w:t>
-      </w:r>
-      <w:r>
-        <w:rPr>
-          <w:rFonts w:ascii="Arial" w:hAnsi="Arial" w:cs="Arial"/>
-          <w:i/>
-          <w:sz w:val="24"/>
-        </w:rPr>
-        <w:t>.</w:t>
-      </w:r>
+          <w:szCs w:val="14"/>
+          <w:lang w:eastAsia="fr-FR"/>
+        </w:rPr>
+      </w:pPr>
+    </w:p>
+    <w:p>
+      <w:pPr>
+        <w:pStyle w:val="Titre2"/>
+        <w:rPr>
+          <w:i w:val="0"/>
+          <w:iCs/>
+        </w:rPr>
+      </w:pPr>
+      <w:bookmarkStart w:id="14" w:name="_Toc25553314"/>
+      <w:bookmarkStart w:id="15" w:name="_Toc71691019"/>
+      <w:bookmarkStart w:id="16" w:name="_Toc499021841"/>
+      <w:r>
+        <w:rPr>
+          <w:i w:val="0"/>
+          <w:iCs/>
+        </w:rPr>
+        <w:t>Dossier de conception</w:t>
+      </w:r>
+      <w:bookmarkEnd w:id="14"/>
+      <w:bookmarkEnd w:id="15"/>
+      <w:bookmarkEnd w:id="16"/>
     </w:p>
     <w:p>
       <w:pPr>
@@ -3731,7 +4098,6 @@
         </w:numPr>
         <w:ind w:left="360"/>
         <w:rPr>
-          <w:rFonts w:ascii="Arial" w:hAnsi="Arial" w:cs="Arial"/>
           <w:i/>
           <w:sz w:val="24"/>
         </w:rPr>
@@ -3757,16 +4123,18 @@
           <w:i/>
           <w:sz w:val="24"/>
         </w:rPr>
-        <w:t>Décrire aussi quelles solutions ont été appliquées pour réduire les risques (priorités, formation, actions, …)</w:t>
-      </w:r>
+        <w:t xml:space="preserve">Fournir tous les document de </w:t>
+      </w:r>
+      <w:proofErr w:type="gramStart"/>
       <w:r>
         <w:rPr>
           <w:rFonts w:ascii="Arial" w:hAnsi="Arial" w:cs="Arial"/>
           <w:i/>
           <w:sz w:val="24"/>
         </w:rPr>
-        <w:t>.</w:t>
-      </w:r>
+        <w:t>conception:</w:t>
+      </w:r>
+      <w:proofErr w:type="gramEnd"/>
     </w:p>
     <w:p>
       <w:pPr>
@@ -3778,57 +4146,41 @@
         <w:ind w:left="360"/>
         <w:rPr>
           <w:rFonts w:ascii="Arial" w:hAnsi="Arial" w:cs="Arial"/>
-          <w:iCs/>
+          <w:i/>
           <w:sz w:val="24"/>
         </w:rPr>
       </w:pPr>
     </w:p>
-    <w:p>
-      <w:pPr>
-        <w:pStyle w:val="Titre2"/>
-        <w:rPr>
-          <w:i w:val="0"/>
-          <w:iCs/>
-        </w:rPr>
-      </w:pPr>
-      <w:bookmarkStart w:id="13" w:name="_Toc499021840"/>
-      <w:r>
-        <w:rPr>
-          <w:i w:val="0"/>
-          <w:iCs/>
-        </w:rPr>
-        <w:t>Planification</w:t>
-      </w:r>
-      <w:bookmarkEnd w:id="13"/>
-    </w:p>
-    <w:p/>
     <w:p>
       <w:pPr>
         <w:pStyle w:val="Retraitnormal1"/>
         <w:numPr>
           <w:ilvl w:val="0"/>
-          <w:numId w:val="0"/>
+          <w:numId w:val="9"/>
         </w:numPr>
-        <w:ind w:left="349"/>
-        <w:rPr>
-          <w:rFonts w:ascii="Arial" w:hAnsi="Arial"/>
-          <w:i/>
-          <w:iCs/>
+        <w:rPr>
+          <w:rFonts w:ascii="Arial" w:hAnsi="Arial" w:cs="Arial"/>
+          <w:i/>
           <w:sz w:val="24"/>
-          <w:szCs w:val="14"/>
-          <w:lang w:eastAsia="fr-FR"/>
-        </w:rPr>
-      </w:pPr>
-      <w:r>
-        <w:rPr>
-          <w:rFonts w:ascii="Arial" w:hAnsi="Arial"/>
-          <w:i/>
-          <w:iCs/>
+        </w:rPr>
+      </w:pPr>
+      <w:proofErr w:type="gramStart"/>
+      <w:r>
+        <w:rPr>
+          <w:rFonts w:ascii="Arial" w:hAnsi="Arial" w:cs="Arial"/>
+          <w:i/>
           <w:sz w:val="24"/>
-          <w:szCs w:val="14"/>
-          <w:lang w:eastAsia="fr-FR"/>
-        </w:rPr>
-        <w:t>Révision de la planification initiale du projet :</w:t>
+        </w:rPr>
+        <w:t>le</w:t>
+      </w:r>
+      <w:proofErr w:type="gramEnd"/>
+      <w:r>
+        <w:rPr>
+          <w:rFonts w:ascii="Arial" w:hAnsi="Arial" w:cs="Arial"/>
+          <w:i/>
+          <w:sz w:val="24"/>
+        </w:rPr>
+        <w:t xml:space="preserve"> choix du matériel HW</w:t>
       </w:r>
     </w:p>
     <w:p>
@@ -3836,45 +4188,97 @@
         <w:pStyle w:val="Retraitnormal1"/>
         <w:numPr>
           <w:ilvl w:val="0"/>
-          <w:numId w:val="0"/>
+          <w:numId w:val="9"/>
         </w:numPr>
-        <w:ind w:left="349"/>
-        <w:rPr>
-          <w:rFonts w:ascii="Arial" w:hAnsi="Arial"/>
-          <w:i/>
-          <w:iCs/>
+        <w:rPr>
+          <w:rFonts w:ascii="Arial" w:hAnsi="Arial" w:cs="Arial"/>
+          <w:i/>
           <w:sz w:val="24"/>
-          <w:szCs w:val="14"/>
-          <w:lang w:eastAsia="fr-FR"/>
-        </w:rPr>
-      </w:pPr>
+        </w:rPr>
+      </w:pPr>
+      <w:proofErr w:type="gramStart"/>
+      <w:r>
+        <w:rPr>
+          <w:rFonts w:ascii="Arial" w:hAnsi="Arial" w:cs="Arial"/>
+          <w:i/>
+          <w:sz w:val="24"/>
+        </w:rPr>
+        <w:t>le</w:t>
+      </w:r>
+      <w:proofErr w:type="gramEnd"/>
+      <w:r>
+        <w:rPr>
+          <w:rFonts w:ascii="Arial" w:hAnsi="Arial" w:cs="Arial"/>
+          <w:i/>
+          <w:sz w:val="24"/>
+        </w:rPr>
+        <w:t xml:space="preserve"> choix des systèmes d'exploitation pour la réalisation </w:t>
+      </w:r>
+      <w:r>
+        <w:rPr>
+          <w:rFonts w:ascii="Arial" w:hAnsi="Arial" w:cs="Arial"/>
+          <w:i/>
+          <w:sz w:val="24"/>
+          <w:u w:val="single"/>
+        </w:rPr>
+        <w:t>et</w:t>
+      </w:r>
+      <w:r>
+        <w:rPr>
+          <w:rFonts w:ascii="Arial" w:hAnsi="Arial" w:cs="Arial"/>
+          <w:i/>
+          <w:sz w:val="24"/>
+        </w:rPr>
+        <w:t xml:space="preserve"> l'utilisation</w:t>
+      </w:r>
     </w:p>
     <w:p>
       <w:pPr>
         <w:pStyle w:val="Retraitnormal1"/>
         <w:numPr>
           <w:ilvl w:val="0"/>
-          <w:numId w:val="7"/>
+          <w:numId w:val="9"/>
         </w:numPr>
         <w:rPr>
-          <w:rFonts w:ascii="Arial" w:hAnsi="Arial"/>
-          <w:i/>
-          <w:iCs/>
+          <w:rFonts w:ascii="Arial" w:hAnsi="Arial" w:cs="Arial"/>
+          <w:i/>
           <w:sz w:val="24"/>
-          <w:szCs w:val="14"/>
-          <w:lang w:eastAsia="fr-FR"/>
-        </w:rPr>
-      </w:pPr>
-      <w:r>
-        <w:rPr>
-          <w:rFonts w:ascii="Arial" w:hAnsi="Arial"/>
-          <w:i/>
-          <w:iCs/>
+        </w:rPr>
+      </w:pPr>
+      <w:proofErr w:type="gramStart"/>
+      <w:r>
+        <w:rPr>
+          <w:rFonts w:ascii="Arial" w:hAnsi="Arial" w:cs="Arial"/>
+          <w:i/>
           <w:sz w:val="24"/>
-          <w:szCs w:val="14"/>
-          <w:lang w:eastAsia="fr-FR"/>
-        </w:rPr>
-        <w:t xml:space="preserve">planning indiquant les dates de début et de fin du projet ainsi que le découpage connu des diverses phases. </w:t>
+        </w:rPr>
+        <w:t>le</w:t>
+      </w:r>
+      <w:proofErr w:type="gramEnd"/>
+      <w:r>
+        <w:rPr>
+          <w:rFonts w:ascii="Arial" w:hAnsi="Arial" w:cs="Arial"/>
+          <w:i/>
+          <w:sz w:val="24"/>
+        </w:rPr>
+        <w:t xml:space="preserve"> choix des outils logiciels pour la réalisation </w:t>
+      </w:r>
+      <w:r>
+        <w:rPr>
+          <w:rFonts w:ascii="Arial" w:hAnsi="Arial" w:cs="Arial"/>
+          <w:i/>
+          <w:sz w:val="24"/>
+          <w:u w:val="single"/>
+        </w:rPr>
+        <w:t>et</w:t>
+      </w:r>
+      <w:r>
+        <w:rPr>
+          <w:rFonts w:ascii="Arial" w:hAnsi="Arial" w:cs="Arial"/>
+          <w:i/>
+          <w:sz w:val="24"/>
+        </w:rPr>
+        <w:t xml:space="preserve"> l'utilisation</w:t>
       </w:r>
     </w:p>
     <w:p>
@@ -3882,27 +4286,155 @@
         <w:pStyle w:val="Retraitnormal1"/>
         <w:numPr>
           <w:ilvl w:val="0"/>
-          <w:numId w:val="7"/>
+          <w:numId w:val="9"/>
         </w:numPr>
         <w:rPr>
-          <w:rFonts w:ascii="Arial" w:hAnsi="Arial"/>
-          <w:i/>
-          <w:iCs/>
+          <w:rFonts w:ascii="Arial" w:hAnsi="Arial" w:cs="Arial"/>
+          <w:i/>
           <w:sz w:val="24"/>
-          <w:szCs w:val="14"/>
-          <w:lang w:eastAsia="fr-FR"/>
-        </w:rPr>
-      </w:pPr>
-      <w:r>
-        <w:rPr>
-          <w:rFonts w:ascii="Arial" w:hAnsi="Arial"/>
-          <w:i/>
-          <w:iCs/>
+        </w:rPr>
+      </w:pPr>
+      <w:proofErr w:type="gramStart"/>
+      <w:r>
+        <w:rPr>
+          <w:rFonts w:ascii="Arial" w:hAnsi="Arial" w:cs="Arial"/>
+          <w:i/>
           <w:sz w:val="24"/>
-          <w:szCs w:val="14"/>
-          <w:lang w:eastAsia="fr-FR"/>
-        </w:rPr>
-        <w:t>partage des tâches en cas de travail à plusieurs.</w:t>
+        </w:rPr>
+        <w:t>site</w:t>
+      </w:r>
+      <w:proofErr w:type="gramEnd"/>
+      <w:r>
+        <w:rPr>
+          <w:rFonts w:ascii="Arial" w:hAnsi="Arial" w:cs="Arial"/>
+          <w:i/>
+          <w:sz w:val="24"/>
+        </w:rPr>
+        <w:t xml:space="preserve"> web: </w:t>
+      </w:r>
+      <w:r>
+        <w:rPr>
+          <w:rFonts w:ascii="Arial" w:hAnsi="Arial" w:cs="Arial"/>
+          <w:i/>
+          <w:sz w:val="24"/>
+        </w:rPr>
+        <w:t>réaliser les maquettes avec un logiciel, décrire toutes les animations sur papier, définir les mots-clés, choisir une formule d'hébergement, définir la méthode de mise à jour, …</w:t>
+      </w:r>
+    </w:p>
+    <w:p>
+      <w:pPr>
+        <w:pStyle w:val="Retraitnormal1"/>
+        <w:numPr>
+          <w:ilvl w:val="0"/>
+          <w:numId w:val="4"/>
+        </w:numPr>
+        <w:rPr>
+          <w:rFonts w:ascii="Arial" w:hAnsi="Arial" w:cs="Arial"/>
+          <w:i/>
+          <w:sz w:val="24"/>
+        </w:rPr>
+      </w:pPr>
+      <w:proofErr w:type="gramStart"/>
+      <w:r>
+        <w:rPr>
+          <w:rFonts w:ascii="Arial" w:hAnsi="Arial" w:cs="Arial"/>
+          <w:i/>
+          <w:sz w:val="24"/>
+        </w:rPr>
+        <w:t>bases</w:t>
+      </w:r>
+      <w:proofErr w:type="gramEnd"/>
+      <w:r>
+        <w:rPr>
+          <w:rFonts w:ascii="Arial" w:hAnsi="Arial" w:cs="Arial"/>
+          <w:i/>
+          <w:sz w:val="24"/>
+        </w:rPr>
+        <w:t xml:space="preserve"> de données: décrire le modèle relationnel, le contenu détaillé des tables (caractéristiques de chaque champs) et les requêtes.</w:t>
+      </w:r>
+    </w:p>
+    <w:p>
+      <w:pPr>
+        <w:pStyle w:val="Retraitnormal1"/>
+        <w:numPr>
+          <w:ilvl w:val="0"/>
+          <w:numId w:val="4"/>
+        </w:numPr>
+        <w:rPr>
+          <w:rFonts w:ascii="Arial" w:hAnsi="Arial" w:cs="Arial"/>
+          <w:i/>
+          <w:sz w:val="24"/>
+        </w:rPr>
+      </w:pPr>
+      <w:proofErr w:type="gramStart"/>
+      <w:r>
+        <w:rPr>
+          <w:rFonts w:ascii="Arial" w:hAnsi="Arial" w:cs="Arial"/>
+          <w:i/>
+          <w:sz w:val="24"/>
+        </w:rPr>
+        <w:t>programmation</w:t>
+      </w:r>
+      <w:proofErr w:type="gramEnd"/>
+      <w:r>
+        <w:rPr>
+          <w:rFonts w:ascii="Arial" w:hAnsi="Arial" w:cs="Arial"/>
+          <w:i/>
+          <w:sz w:val="24"/>
+        </w:rPr>
+        <w:t xml:space="preserve"> et scripts: organigramme, architecture du programme, découpage modulaire, entrées-sorties des modules, </w:t>
+      </w:r>
+      <w:proofErr w:type="spellStart"/>
+      <w:r>
+        <w:rPr>
+          <w:rFonts w:ascii="Arial" w:hAnsi="Arial" w:cs="Arial"/>
+          <w:i/>
+          <w:sz w:val="24"/>
+        </w:rPr>
+        <w:t>pseudo-code</w:t>
+      </w:r>
+      <w:proofErr w:type="spellEnd"/>
+      <w:r>
+        <w:rPr>
+          <w:rFonts w:ascii="Arial" w:hAnsi="Arial" w:cs="Arial"/>
+          <w:i/>
+          <w:sz w:val="24"/>
+        </w:rPr>
+        <w:t xml:space="preserve"> </w:t>
+      </w:r>
+      <w:r>
+        <w:rPr>
+          <w:rFonts w:ascii="Arial" w:hAnsi="Arial" w:cs="Arial"/>
+          <w:i/>
+          <w:sz w:val="24"/>
+        </w:rPr>
+        <w:t>/</w:t>
+      </w:r>
+      <w:r>
+        <w:rPr>
+          <w:rFonts w:ascii="Arial" w:hAnsi="Arial" w:cs="Arial"/>
+          <w:i/>
+          <w:sz w:val="24"/>
+        </w:rPr>
+        <w:t xml:space="preserve"> </w:t>
+      </w:r>
+      <w:proofErr w:type="spellStart"/>
+      <w:r>
+        <w:rPr>
+          <w:rFonts w:ascii="Arial" w:hAnsi="Arial" w:cs="Arial"/>
+          <w:i/>
+          <w:sz w:val="24"/>
+        </w:rPr>
+        <w:t>structogramme</w:t>
+      </w:r>
+      <w:proofErr w:type="spellEnd"/>
+      <w:r>
+        <w:rPr>
+          <w:rFonts w:ascii="Arial" w:hAnsi="Arial" w:cs="Arial"/>
+          <w:i/>
+          <w:sz w:val="24"/>
+        </w:rPr>
+        <w:t>…</w:t>
       </w:r>
     </w:p>
     <w:p>
@@ -3914,12 +4446,9 @@
         </w:numPr>
         <w:ind w:left="720"/>
         <w:rPr>
-          <w:rFonts w:ascii="Arial" w:hAnsi="Arial"/>
-          <w:i/>
-          <w:iCs/>
+          <w:rFonts w:ascii="Arial" w:hAnsi="Arial" w:cs="Arial"/>
+          <w:i/>
           <w:sz w:val="24"/>
-          <w:szCs w:val="14"/>
-          <w:lang w:eastAsia="fr-FR"/>
         </w:rPr>
       </w:pPr>
     </w:p>
@@ -3932,372 +4461,6 @@
         </w:numPr>
         <w:ind w:left="360"/>
         <w:rPr>
-          <w:rFonts w:ascii="Arial" w:hAnsi="Arial"/>
-          <w:i/>
-          <w:iCs/>
-          <w:sz w:val="24"/>
-          <w:szCs w:val="14"/>
-          <w:lang w:eastAsia="fr-FR"/>
-        </w:rPr>
-      </w:pPr>
-      <w:r>
-        <w:rPr>
-          <w:rFonts w:ascii="Arial" w:hAnsi="Arial"/>
-          <w:i/>
-          <w:iCs/>
-          <w:sz w:val="24"/>
-          <w:szCs w:val="14"/>
-          <w:lang w:eastAsia="fr-FR"/>
-        </w:rPr>
-        <w:t xml:space="preserve">Il s’agit en principe de la planification </w:t>
-      </w:r>
-      <w:r>
-        <w:rPr>
-          <w:rFonts w:ascii="Arial" w:hAnsi="Arial"/>
-          <w:b/>
-          <w:bCs/>
-          <w:i/>
-          <w:iCs/>
-          <w:sz w:val="24"/>
-          <w:szCs w:val="14"/>
-          <w:lang w:eastAsia="fr-FR"/>
-        </w:rPr>
-        <w:t>définitive du projet</w:t>
-      </w:r>
-      <w:r>
-        <w:rPr>
-          <w:rFonts w:ascii="Arial" w:hAnsi="Arial"/>
-          <w:i/>
-          <w:iCs/>
-          <w:sz w:val="24"/>
-          <w:szCs w:val="14"/>
-          <w:lang w:eastAsia="fr-FR"/>
-        </w:rPr>
-        <w:t>. Elle peut être ensuite affinée (découpage des tâches). Si les délais doivent être ensuite modifiés, le responsable de projet doit être avisé, et les raisons doivent être expliquées dans l’historique.</w:t>
-      </w:r>
-    </w:p>
-    <w:p>
-      <w:pPr>
-        <w:pStyle w:val="Retraitnormal1"/>
-        <w:numPr>
-          <w:ilvl w:val="0"/>
-          <w:numId w:val="0"/>
-        </w:numPr>
-        <w:ind w:left="360"/>
-        <w:rPr>
-          <w:rFonts w:ascii="Arial" w:hAnsi="Arial"/>
-          <w:i/>
-          <w:iCs/>
-          <w:sz w:val="24"/>
-          <w:szCs w:val="14"/>
-          <w:lang w:eastAsia="fr-FR"/>
-        </w:rPr>
-      </w:pPr>
-    </w:p>
-    <w:p>
-      <w:pPr>
-        <w:pStyle w:val="Titre2"/>
-        <w:rPr>
-          <w:i w:val="0"/>
-          <w:iCs/>
-        </w:rPr>
-      </w:pPr>
-      <w:bookmarkStart w:id="14" w:name="_Toc25553314"/>
-      <w:bookmarkStart w:id="15" w:name="_Toc71691019"/>
-      <w:bookmarkStart w:id="16" w:name="_Toc499021841"/>
-      <w:r>
-        <w:rPr>
-          <w:i w:val="0"/>
-          <w:iCs/>
-        </w:rPr>
-        <w:t>Dossier de conception</w:t>
-      </w:r>
-      <w:bookmarkEnd w:id="14"/>
-      <w:bookmarkEnd w:id="15"/>
-      <w:bookmarkEnd w:id="16"/>
-    </w:p>
-    <w:p>
-      <w:pPr>
-        <w:pStyle w:val="Retraitnormal1"/>
-        <w:numPr>
-          <w:ilvl w:val="0"/>
-          <w:numId w:val="0"/>
-        </w:numPr>
-        <w:ind w:left="360"/>
-        <w:rPr>
-          <w:i/>
-          <w:sz w:val="24"/>
-        </w:rPr>
-      </w:pPr>
-    </w:p>
-    <w:p>
-      <w:pPr>
-        <w:pStyle w:val="Retraitnormal1"/>
-        <w:numPr>
-          <w:ilvl w:val="0"/>
-          <w:numId w:val="0"/>
-        </w:numPr>
-        <w:ind w:left="360"/>
-        <w:rPr>
-          <w:rFonts w:ascii="Arial" w:hAnsi="Arial" w:cs="Arial"/>
-          <w:i/>
-          <w:sz w:val="24"/>
-        </w:rPr>
-      </w:pPr>
-      <w:r>
-        <w:rPr>
-          <w:rFonts w:ascii="Arial" w:hAnsi="Arial" w:cs="Arial"/>
-          <w:i/>
-          <w:sz w:val="24"/>
-        </w:rPr>
-        <w:t>Fournir tous les document de conception:</w:t>
-      </w:r>
-    </w:p>
-    <w:p>
-      <w:pPr>
-        <w:pStyle w:val="Retraitnormal1"/>
-        <w:numPr>
-          <w:ilvl w:val="0"/>
-          <w:numId w:val="0"/>
-        </w:numPr>
-        <w:ind w:left="360"/>
-        <w:rPr>
-          <w:rFonts w:ascii="Arial" w:hAnsi="Arial" w:cs="Arial"/>
-          <w:i/>
-          <w:sz w:val="24"/>
-        </w:rPr>
-      </w:pPr>
-    </w:p>
-    <w:p>
-      <w:pPr>
-        <w:pStyle w:val="Retraitnormal1"/>
-        <w:numPr>
-          <w:ilvl w:val="0"/>
-          <w:numId w:val="9"/>
-        </w:numPr>
-        <w:rPr>
-          <w:rFonts w:ascii="Arial" w:hAnsi="Arial" w:cs="Arial"/>
-          <w:i/>
-          <w:sz w:val="24"/>
-        </w:rPr>
-      </w:pPr>
-      <w:r>
-        <w:rPr>
-          <w:rFonts w:ascii="Arial" w:hAnsi="Arial" w:cs="Arial"/>
-          <w:i/>
-          <w:sz w:val="24"/>
-        </w:rPr>
-        <w:t>le choix du matériel HW</w:t>
-      </w:r>
-    </w:p>
-    <w:p>
-      <w:pPr>
-        <w:pStyle w:val="Retraitnormal1"/>
-        <w:numPr>
-          <w:ilvl w:val="0"/>
-          <w:numId w:val="9"/>
-        </w:numPr>
-        <w:rPr>
-          <w:rFonts w:ascii="Arial" w:hAnsi="Arial" w:cs="Arial"/>
-          <w:i/>
-          <w:sz w:val="24"/>
-        </w:rPr>
-      </w:pPr>
-      <w:r>
-        <w:rPr>
-          <w:rFonts w:ascii="Arial" w:hAnsi="Arial" w:cs="Arial"/>
-          <w:i/>
-          <w:sz w:val="24"/>
-        </w:rPr>
-        <w:t xml:space="preserve">le choix des systèmes d'exploitation pour la réalisation </w:t>
-      </w:r>
-      <w:r>
-        <w:rPr>
-          <w:rFonts w:ascii="Arial" w:hAnsi="Arial" w:cs="Arial"/>
-          <w:i/>
-          <w:sz w:val="24"/>
-          <w:u w:val="single"/>
-        </w:rPr>
-        <w:t>et</w:t>
-      </w:r>
-      <w:r>
-        <w:rPr>
-          <w:rFonts w:ascii="Arial" w:hAnsi="Arial" w:cs="Arial"/>
-          <w:i/>
-          <w:sz w:val="24"/>
-        </w:rPr>
-        <w:t xml:space="preserve"> l'utilisation</w:t>
-      </w:r>
-    </w:p>
-    <w:p>
-      <w:pPr>
-        <w:pStyle w:val="Retraitnormal1"/>
-        <w:numPr>
-          <w:ilvl w:val="0"/>
-          <w:numId w:val="9"/>
-        </w:numPr>
-        <w:rPr>
-          <w:rFonts w:ascii="Arial" w:hAnsi="Arial" w:cs="Arial"/>
-          <w:i/>
-          <w:sz w:val="24"/>
-        </w:rPr>
-      </w:pPr>
-      <w:r>
-        <w:rPr>
-          <w:rFonts w:ascii="Arial" w:hAnsi="Arial" w:cs="Arial"/>
-          <w:i/>
-          <w:sz w:val="24"/>
-        </w:rPr>
-        <w:t xml:space="preserve">le choix des outils logiciels pour la réalisation </w:t>
-      </w:r>
-      <w:r>
-        <w:rPr>
-          <w:rFonts w:ascii="Arial" w:hAnsi="Arial" w:cs="Arial"/>
-          <w:i/>
-          <w:sz w:val="24"/>
-          <w:u w:val="single"/>
-        </w:rPr>
-        <w:t>et</w:t>
-      </w:r>
-      <w:r>
-        <w:rPr>
-          <w:rFonts w:ascii="Arial" w:hAnsi="Arial" w:cs="Arial"/>
-          <w:i/>
-          <w:sz w:val="24"/>
-        </w:rPr>
-        <w:t xml:space="preserve"> l'utilisation</w:t>
-      </w:r>
-    </w:p>
-    <w:p>
-      <w:pPr>
-        <w:pStyle w:val="Retraitnormal1"/>
-        <w:numPr>
-          <w:ilvl w:val="0"/>
-          <w:numId w:val="9"/>
-        </w:numPr>
-        <w:rPr>
-          <w:rFonts w:ascii="Arial" w:hAnsi="Arial" w:cs="Arial"/>
-          <w:i/>
-          <w:sz w:val="24"/>
-        </w:rPr>
-      </w:pPr>
-      <w:r>
-        <w:rPr>
-          <w:rFonts w:ascii="Arial" w:hAnsi="Arial" w:cs="Arial"/>
-          <w:i/>
-          <w:sz w:val="24"/>
-        </w:rPr>
-        <w:t xml:space="preserve">site web: </w:t>
-      </w:r>
-      <w:r>
-        <w:rPr>
-          <w:rFonts w:ascii="Arial" w:hAnsi="Arial" w:cs="Arial"/>
-          <w:i/>
-          <w:sz w:val="24"/>
-        </w:rPr>
-        <w:t>réaliser les maquettes avec un logiciel, décrire toutes les animations sur papier, définir les mots-clés, choisir une formule d'hébergement, définir la méthode de mise à jour, …</w:t>
-      </w:r>
-    </w:p>
-    <w:p>
-      <w:pPr>
-        <w:pStyle w:val="Retraitnormal1"/>
-        <w:numPr>
-          <w:ilvl w:val="0"/>
-          <w:numId w:val="4"/>
-        </w:numPr>
-        <w:rPr>
-          <w:rFonts w:ascii="Arial" w:hAnsi="Arial" w:cs="Arial"/>
-          <w:i/>
-          <w:sz w:val="24"/>
-        </w:rPr>
-      </w:pPr>
-      <w:r>
-        <w:rPr>
-          <w:rFonts w:ascii="Arial" w:hAnsi="Arial" w:cs="Arial"/>
-          <w:i/>
-          <w:sz w:val="24"/>
-        </w:rPr>
-        <w:t>bases de données: décrire le modèle relationnel, le contenu détaillé des tables (caractéristiques de chaque champs) et les requêtes.</w:t>
-      </w:r>
-    </w:p>
-    <w:p>
-      <w:pPr>
-        <w:pStyle w:val="Retraitnormal1"/>
-        <w:numPr>
-          <w:ilvl w:val="0"/>
-          <w:numId w:val="4"/>
-        </w:numPr>
-        <w:rPr>
-          <w:rFonts w:ascii="Arial" w:hAnsi="Arial" w:cs="Arial"/>
-          <w:i/>
-          <w:sz w:val="24"/>
-        </w:rPr>
-      </w:pPr>
-      <w:r>
-        <w:rPr>
-          <w:rFonts w:ascii="Arial" w:hAnsi="Arial" w:cs="Arial"/>
-          <w:i/>
-          <w:sz w:val="24"/>
-        </w:rPr>
-        <w:t>programmation et scripts: organigramme, architecture du programme, découpage modulaire, entrées-sorties des modules, pseudo-code</w:t>
-      </w:r>
-      <w:r>
-        <w:rPr>
-          <w:rFonts w:ascii="Arial" w:hAnsi="Arial" w:cs="Arial"/>
-          <w:i/>
-          <w:sz w:val="24"/>
-        </w:rPr>
-        <w:t xml:space="preserve"> </w:t>
-      </w:r>
-      <w:r>
-        <w:rPr>
-          <w:rFonts w:ascii="Arial" w:hAnsi="Arial" w:cs="Arial"/>
-          <w:i/>
-          <w:sz w:val="24"/>
-        </w:rPr>
-        <w:t>/</w:t>
-      </w:r>
-      <w:r>
-        <w:rPr>
-          <w:rFonts w:ascii="Arial" w:hAnsi="Arial" w:cs="Arial"/>
-          <w:i/>
-          <w:sz w:val="24"/>
-        </w:rPr>
-        <w:t xml:space="preserve"> </w:t>
-      </w:r>
-      <w:r>
-        <w:rPr>
-          <w:rFonts w:ascii="Arial" w:hAnsi="Arial" w:cs="Arial"/>
-          <w:i/>
-          <w:sz w:val="24"/>
-        </w:rPr>
-        <w:t>structogramme…</w:t>
-      </w:r>
-    </w:p>
-    <w:p>
-      <w:pPr>
-        <w:pStyle w:val="Retraitnormal1"/>
-        <w:numPr>
-          <w:ilvl w:val="0"/>
-          <w:numId w:val="0"/>
-        </w:numPr>
-        <w:ind w:left="720"/>
-        <w:rPr>
-          <w:rFonts w:ascii="Arial" w:hAnsi="Arial" w:cs="Arial"/>
-          <w:i/>
-          <w:sz w:val="24"/>
-        </w:rPr>
-      </w:pPr>
-    </w:p>
-    <w:p>
-      <w:pPr>
-        <w:pStyle w:val="Retraitnormal1"/>
-        <w:numPr>
-          <w:ilvl w:val="0"/>
-          <w:numId w:val="0"/>
-        </w:numPr>
-        <w:ind w:left="360"/>
-        <w:rPr>
           <w:rFonts w:ascii="Arial" w:hAnsi="Arial" w:cs="Arial"/>
           <w:b/>
           <w:bCs/>
@@ -4720,6 +4883,7 @@
         <w:rPr>
           <w:i/>
         </w:rPr>
+        <w:lastRenderedPageBreak/>
         <w:t>les conditions exactes de chaque test</w:t>
       </w:r>
     </w:p>
@@ -5222,6 +5386,7 @@
       <w:bookmarkStart w:id="36" w:name="_Toc71703264"/>
       <w:bookmarkStart w:id="37" w:name="_Toc499021848"/>
       <w:r>
+        <w:lastRenderedPageBreak/>
         <w:t>A</w:t>
       </w:r>
       <w:bookmarkEnd w:id="36"/>
@@ -5660,8 +5825,17 @@
         <w:sz w:val="16"/>
         <w:szCs w:val="16"/>
       </w:rPr>
-      <w:t>i-CQ VD Octobre 2010</w:t>
+      <w:t xml:space="preserve">Raphael </w:t>
     </w:r>
+    <w:proofErr w:type="spellStart"/>
+    <w:r>
+      <w:rPr>
+        <w:sz w:val="16"/>
+        <w:szCs w:val="16"/>
+      </w:rPr>
+      <w:t>Schneiter</w:t>
+    </w:r>
+    <w:proofErr w:type="spellEnd"/>
     <w:r>
       <w:rPr>
         <w:sz w:val="16"/>
@@ -5700,7 +5874,7 @@
         <w:sz w:val="16"/>
         <w:szCs w:val="16"/>
       </w:rPr>
-      <w:t>3</w:t>
+      <w:t>6</w:t>
     </w:r>
     <w:r>
       <w:rPr>
@@ -5722,7 +5896,23 @@
         <w:sz w:val="16"/>
         <w:szCs w:val="16"/>
       </w:rPr>
-      <w:t>Dernière modif : 02.12.2010</w:t>
+      <w:t xml:space="preserve">Dernière </w:t>
+    </w:r>
+    <w:proofErr w:type="spellStart"/>
+    <w:r>
+      <w:rPr>
+        <w:sz w:val="16"/>
+        <w:szCs w:val="16"/>
+      </w:rPr>
+      <w:t>modif</w:t>
+    </w:r>
+    <w:proofErr w:type="spellEnd"/>
+    <w:r>
+      <w:rPr>
+        <w:sz w:val="16"/>
+        <w:szCs w:val="16"/>
+      </w:rPr>
+      <w:t> : 02.12.2010</w:t>
     </w:r>
     <w:r>
       <w:rPr>
@@ -5765,15 +5955,6 @@
         <w:szCs w:val="24"/>
       </w:rPr>
     </w:pPr>
-    <w:r>
-      <w:rPr>
-        <w:rFonts w:cs="Arial"/>
-        <w:b/>
-        <w:bCs/>
-        <w:szCs w:val="24"/>
-      </w:rPr>
-      <w:t>ANNEXE 3</w:t>
-    </w:r>
     <w:r>
       <w:rPr>
         <w:rFonts w:cs="Arial"/>
@@ -6244,6 +6425,92 @@
     </w:lvl>
   </w:abstractNum>
   <w:abstractNum w:abstractNumId="4" w15:restartNumberingAfterBreak="0">
+    <w:nsid w:val="1D410135"/>
+    <w:multiLevelType w:val="hybridMultilevel"/>
+    <w:tmpl w:val="8FDEBB86"/>
+    <w:lvl w:ilvl="0" w:tplc="100C000F">
+      <w:start w:val="1"/>
+      <w:numFmt w:val="decimal"/>
+      <w:lvlText w:val="%1."/>
+      <w:lvlJc w:val="left"/>
+      <w:pPr>
+        <w:ind w:left="720" w:hanging="360"/>
+      </w:pPr>
+    </w:lvl>
+    <w:lvl w:ilvl="1" w:tplc="100C0019" w:tentative="1">
+      <w:start w:val="1"/>
+      <w:numFmt w:val="lowerLetter"/>
+      <w:lvlText w:val="%2."/>
+      <w:lvlJc w:val="left"/>
+      <w:pPr>
+        <w:ind w:left="1440" w:hanging="360"/>
+      </w:pPr>
+    </w:lvl>
+    <w:lvl w:ilvl="2" w:tplc="100C001B" w:tentative="1">
+      <w:start w:val="1"/>
+      <w:numFmt w:val="lowerRoman"/>
+      <w:lvlText w:val="%3."/>
+      <w:lvlJc w:val="right"/>
+      <w:pPr>
+        <w:ind w:left="2160" w:hanging="180"/>
+      </w:pPr>
+    </w:lvl>
+    <w:lvl w:ilvl="3" w:tplc="100C000F" w:tentative="1">
+      <w:start w:val="1"/>
+      <w:numFmt w:val="decimal"/>
+      <w:lvlText w:val="%4."/>
+      <w:lvlJc w:val="left"/>
+      <w:pPr>
+        <w:ind w:left="2880" w:hanging="360"/>
+      </w:pPr>
+    </w:lvl>
+    <w:lvl w:ilvl="4" w:tplc="100C0019" w:tentative="1">
+      <w:start w:val="1"/>
+      <w:numFmt w:val="lowerLetter"/>
+      <w:lvlText w:val="%5."/>
+      <w:lvlJc w:val="left"/>
+      <w:pPr>
+        <w:ind w:left="3600" w:hanging="360"/>
+      </w:pPr>
+    </w:lvl>
+    <w:lvl w:ilvl="5" w:tplc="100C001B" w:tentative="1">
+      <w:start w:val="1"/>
+      <w:numFmt w:val="lowerRoman"/>
+      <w:lvlText w:val="%6."/>
+      <w:lvlJc w:val="right"/>
+      <w:pPr>
+        <w:ind w:left="4320" w:hanging="180"/>
+      </w:pPr>
+    </w:lvl>
+    <w:lvl w:ilvl="6" w:tplc="100C000F" w:tentative="1">
+      <w:start w:val="1"/>
+      <w:numFmt w:val="decimal"/>
+      <w:lvlText w:val="%7."/>
+      <w:lvlJc w:val="left"/>
+      <w:pPr>
+        <w:ind w:left="5040" w:hanging="360"/>
+      </w:pPr>
+    </w:lvl>
+    <w:lvl w:ilvl="7" w:tplc="100C0019" w:tentative="1">
+      <w:start w:val="1"/>
+      <w:numFmt w:val="lowerLetter"/>
+      <w:lvlText w:val="%8."/>
+      <w:lvlJc w:val="left"/>
+      <w:pPr>
+        <w:ind w:left="5760" w:hanging="360"/>
+      </w:pPr>
+    </w:lvl>
+    <w:lvl w:ilvl="8" w:tplc="100C001B" w:tentative="1">
+      <w:start w:val="1"/>
+      <w:numFmt w:val="lowerRoman"/>
+      <w:lvlText w:val="%9."/>
+      <w:lvlJc w:val="right"/>
+      <w:pPr>
+        <w:ind w:left="6480" w:hanging="180"/>
+      </w:pPr>
+    </w:lvl>
+  </w:abstractNum>
+  <w:abstractNum w:abstractNumId="5" w15:restartNumberingAfterBreak="0">
     <w:nsid w:val="1DD81C10"/>
     <w:multiLevelType w:val="hybridMultilevel"/>
     <w:tmpl w:val="8990C2DA"/>
@@ -6356,7 +6623,7 @@
       </w:rPr>
     </w:lvl>
   </w:abstractNum>
-  <w:abstractNum w:abstractNumId="5" w15:restartNumberingAfterBreak="0">
+  <w:abstractNum w:abstractNumId="6" w15:restartNumberingAfterBreak="0">
     <w:nsid w:val="26B82CDC"/>
     <w:multiLevelType w:val="hybridMultilevel"/>
     <w:tmpl w:val="3F3E7F0C"/>
@@ -6469,7 +6736,7 @@
       </w:rPr>
     </w:lvl>
   </w:abstractNum>
-  <w:abstractNum w:abstractNumId="6" w15:restartNumberingAfterBreak="0">
+  <w:abstractNum w:abstractNumId="7" w15:restartNumberingAfterBreak="0">
     <w:nsid w:val="27A404D8"/>
     <w:multiLevelType w:val="hybridMultilevel"/>
     <w:tmpl w:val="E4483B56"/>
@@ -6609,7 +6876,7 @@
       </w:rPr>
     </w:lvl>
   </w:abstractNum>
-  <w:abstractNum w:abstractNumId="7" w15:restartNumberingAfterBreak="0">
+  <w:abstractNum w:abstractNumId="8" w15:restartNumberingAfterBreak="0">
     <w:nsid w:val="408C02FF"/>
     <w:multiLevelType w:val="hybridMultilevel"/>
     <w:tmpl w:val="1C925AC4"/>
@@ -6746,7 +7013,7 @@
       </w:rPr>
     </w:lvl>
   </w:abstractNum>
-  <w:abstractNum w:abstractNumId="8" w15:restartNumberingAfterBreak="0">
+  <w:abstractNum w:abstractNumId="9" w15:restartNumberingAfterBreak="0">
     <w:nsid w:val="42F31DAB"/>
     <w:multiLevelType w:val="hybridMultilevel"/>
     <w:tmpl w:val="A46C5D1C"/>
@@ -6886,7 +7153,7 @@
       </w:rPr>
     </w:lvl>
   </w:abstractNum>
-  <w:abstractNum w:abstractNumId="9" w15:restartNumberingAfterBreak="0">
+  <w:abstractNum w:abstractNumId="10" w15:restartNumberingAfterBreak="0">
     <w:nsid w:val="5082572C"/>
     <w:multiLevelType w:val="hybridMultilevel"/>
     <w:tmpl w:val="ED4ACFA4"/>
@@ -7026,7 +7293,7 @@
       </w:rPr>
     </w:lvl>
   </w:abstractNum>
-  <w:abstractNum w:abstractNumId="10" w15:restartNumberingAfterBreak="0">
+  <w:abstractNum w:abstractNumId="11" w15:restartNumberingAfterBreak="0">
     <w:nsid w:val="52B247CA"/>
     <w:multiLevelType w:val="hybridMultilevel"/>
     <w:tmpl w:val="B7D4D45A"/>
@@ -7166,7 +7433,7 @@
       </w:rPr>
     </w:lvl>
   </w:abstractNum>
-  <w:abstractNum w:abstractNumId="11" w15:restartNumberingAfterBreak="0">
+  <w:abstractNum w:abstractNumId="12" w15:restartNumberingAfterBreak="0">
     <w:nsid w:val="594C1361"/>
     <w:multiLevelType w:val="hybridMultilevel"/>
     <w:tmpl w:val="5C243628"/>
@@ -7306,7 +7573,7 @@
       </w:rPr>
     </w:lvl>
   </w:abstractNum>
-  <w:abstractNum w:abstractNumId="12" w15:restartNumberingAfterBreak="0">
+  <w:abstractNum w:abstractNumId="13" w15:restartNumberingAfterBreak="0">
     <w:nsid w:val="71B2017A"/>
     <w:multiLevelType w:val="hybridMultilevel"/>
     <w:tmpl w:val="47249338"/>
@@ -7419,7 +7686,7 @@
       </w:rPr>
     </w:lvl>
   </w:abstractNum>
-  <w:abstractNum w:abstractNumId="13" w15:restartNumberingAfterBreak="0">
+  <w:abstractNum w:abstractNumId="14" w15:restartNumberingAfterBreak="0">
     <w:nsid w:val="71E06583"/>
     <w:multiLevelType w:val="hybridMultilevel"/>
     <w:tmpl w:val="26C81FCE"/>
@@ -7559,7 +7826,7 @@
       </w:rPr>
     </w:lvl>
   </w:abstractNum>
-  <w:abstractNum w:abstractNumId="14" w15:restartNumberingAfterBreak="0">
+  <w:abstractNum w:abstractNumId="15" w15:restartNumberingAfterBreak="0">
     <w:nsid w:val="75A3529B"/>
     <w:multiLevelType w:val="hybridMultilevel"/>
     <w:tmpl w:val="819EEA64"/>
@@ -7699,7 +7966,7 @@
       </w:rPr>
     </w:lvl>
   </w:abstractNum>
-  <w:abstractNum w:abstractNumId="15" w15:restartNumberingAfterBreak="0">
+  <w:abstractNum w:abstractNumId="16" w15:restartNumberingAfterBreak="0">
     <w:nsid w:val="75EB0A3A"/>
     <w:multiLevelType w:val="hybridMultilevel"/>
     <w:tmpl w:val="FA4019FA"/>
@@ -7812,7 +8079,7 @@
       </w:rPr>
     </w:lvl>
   </w:abstractNum>
-  <w:abstractNum w:abstractNumId="16" w15:restartNumberingAfterBreak="0">
+  <w:abstractNum w:abstractNumId="17" w15:restartNumberingAfterBreak="0">
     <w:nsid w:val="7B193736"/>
     <w:multiLevelType w:val="multilevel"/>
     <w:tmpl w:val="3E0A631E"/>
@@ -7934,7 +8201,7 @@
       </w:pPr>
     </w:lvl>
   </w:abstractNum>
-  <w:abstractNum w:abstractNumId="17" w15:restartNumberingAfterBreak="0">
+  <w:abstractNum w:abstractNumId="18" w15:restartNumberingAfterBreak="0">
     <w:nsid w:val="7DD245F2"/>
     <w:multiLevelType w:val="hybridMultilevel"/>
     <w:tmpl w:val="3100450C"/>
@@ -8075,7 +8342,7 @@
     </w:lvl>
   </w:abstractNum>
   <w:num w:numId="1">
-    <w:abstractNumId w:val="16"/>
+    <w:abstractNumId w:val="17"/>
   </w:num>
   <w:num w:numId="2">
     <w:abstractNumId w:val="0"/>
@@ -8084,37 +8351,37 @@
     <w:abstractNumId w:val="3"/>
   </w:num>
   <w:num w:numId="4">
-    <w:abstractNumId w:val="14"/>
+    <w:abstractNumId w:val="15"/>
   </w:num>
   <w:num w:numId="5">
-    <w:abstractNumId w:val="10"/>
+    <w:abstractNumId w:val="11"/>
   </w:num>
   <w:num w:numId="6">
-    <w:abstractNumId w:val="6"/>
+    <w:abstractNumId w:val="7"/>
   </w:num>
   <w:num w:numId="7">
-    <w:abstractNumId w:val="11"/>
+    <w:abstractNumId w:val="12"/>
   </w:num>
   <w:num w:numId="8">
-    <w:abstractNumId w:val="17"/>
+    <w:abstractNumId w:val="18"/>
   </w:num>
   <w:num w:numId="9">
     <w:abstractNumId w:val="2"/>
   </w:num>
   <w:num w:numId="10">
-    <w:abstractNumId w:val="7"/>
+    <w:abstractNumId w:val="8"/>
   </w:num>
   <w:num w:numId="11">
+    <w:abstractNumId w:val="10"/>
+  </w:num>
+  <w:num w:numId="12">
     <w:abstractNumId w:val="9"/>
   </w:num>
-  <w:num w:numId="12">
-    <w:abstractNumId w:val="8"/>
-  </w:num>
   <w:num w:numId="13">
-    <w:abstractNumId w:val="13"/>
+    <w:abstractNumId w:val="14"/>
   </w:num>
   <w:num w:numId="14">
-    <w:abstractNumId w:val="16"/>
+    <w:abstractNumId w:val="17"/>
     <w:lvlOverride w:ilvl="0">
       <w:startOverride w:val="1"/>
     </w:lvlOverride>
@@ -8144,18 +8411,21 @@
     </w:lvlOverride>
   </w:num>
   <w:num w:numId="15">
-    <w:abstractNumId w:val="15"/>
+    <w:abstractNumId w:val="16"/>
   </w:num>
   <w:num w:numId="16">
-    <w:abstractNumId w:val="12"/>
+    <w:abstractNumId w:val="13"/>
   </w:num>
   <w:num w:numId="17">
     <w:abstractNumId w:val="1"/>
   </w:num>
   <w:num w:numId="18">
+    <w:abstractNumId w:val="6"/>
+  </w:num>
+  <w:num w:numId="19">
     <w:abstractNumId w:val="5"/>
   </w:num>
-  <w:num w:numId="19">
+  <w:num w:numId="20">
     <w:abstractNumId w:val="4"/>
   </w:num>
   <w:numIdMacAtCleanup w:val="13"/>
@@ -8984,6 +9254,21 @@
       <w:contextualSpacing/>
     </w:pPr>
   </w:style>
+  <w:style w:type="paragraph" w:customStyle="1" w:styleId="Default">
+    <w:name w:val="Default"/>
+    <w:rsid w:val="001876CF"/>
+    <w:pPr>
+      <w:autoSpaceDE w:val="0"/>
+      <w:autoSpaceDN w:val="0"/>
+      <w:adjustRightInd w:val="0"/>
+    </w:pPr>
+    <w:rPr>
+      <w:rFonts w:ascii="Arial" w:hAnsi="Arial" w:cs="Arial"/>
+      <w:color w:val="000000"/>
+      <w:sz w:val="24"/>
+      <w:szCs w:val="24"/>
+    </w:rPr>
+  </w:style>
 </w:styles>
 </file>
 

</xml_diff>